<commit_message>
need to write conclusion
</commit_message>
<xml_diff>
--- a/abstract-initial-submission/anonymous_abstract.docx
+++ b/abstract-initial-submission/anonymous_abstract.docx
@@ -8,6 +8,8 @@
           <w:rFonts w:eastAsia="MS Mincho"/>
         </w:rPr>
       </w:pPr>
+      <w:bookmarkStart w:id="0" w:name="_GoBack"/>
+      <w:bookmarkEnd w:id="0"/>
       <w:r>
         <w:rPr>
           <w:rFonts w:eastAsia="MS Mincho"/>
@@ -71,13 +73,13 @@
         <w:pStyle w:val="BodyText"/>
         <w:spacing w:after="0"/>
       </w:pPr>
-      <w:bookmarkStart w:id="0" w:name="_Hlk8542826"/>
-      <w:bookmarkStart w:id="1" w:name="_Hlk8542814"/>
-      <w:r>
-        <w:t>Traditional on-campus education is often prohibitive for people with physical or mental disabilities. The increasing availability of online courses makes it possible for previously marginalized students to attain higher levels of education. The Georgia Ins</w:t>
-      </w:r>
-      <w:r>
-        <w:t>titute of Technology</w:t>
+      <w:bookmarkStart w:id="1" w:name="_Hlk8542826"/>
+      <w:bookmarkStart w:id="2" w:name="_Hlk8542814"/>
+      <w:r>
+        <w:t xml:space="preserve">Traditional on-campus education is often prohibitive for people with physical or mental disabilities. The increasing availability of online courses makes it possible for </w:t>
+      </w:r>
+      <w:r>
+        <w:t>previously marginalized students to attain higher levels of education. The Georgia Institute of Technology</w:t>
       </w:r>
       <w:r>
         <w:t>’s</w:t>
@@ -89,33 +91,33 @@
         <w:t xml:space="preserve">program </w:t>
       </w:r>
       <w:r>
-        <w:t>is a perfect example. The fully online, blended MOOC format makes postgraduate education possible for those left behind by traditional universities. The low cost (curren</w:t>
-      </w:r>
-      <w:r>
-        <w:t>tly $7000 for the program) makes it affordable. The flexible, MOOC-based instruction attracts people who already have enough structured time in their lives. Many students are non-traditional professionals.</w:t>
+        <w:t>is a perfect example. The fully online, blended MOOC format makes postgraduate educ</w:t>
+      </w:r>
+      <w:r>
+        <w:t>ation possible for those left behind by traditional universities. The low cost (currently $7000 for the program) makes it affordable. The flexible, MOOC-based instruction attracts people who already have enough structured time in their lives. Many students</w:t>
+      </w:r>
+      <w:r>
+        <w:t xml:space="preserve"> are non-traditional professionals.</w:t>
       </w:r>
     </w:p>
     <w:p>
       <w:pPr>
         <w:pStyle w:val="BodyText"/>
       </w:pPr>
-      <w:bookmarkStart w:id="2" w:name="_Hlk8542839"/>
-      <w:bookmarkEnd w:id="0"/>
-      <w:r>
-        <w:t>In this case study, we describe a project that sta</w:t>
-      </w:r>
-      <w:r>
-        <w:t>rted with two goals. To present methods and results, both goals involved building a MOOC on an open source platform. After several iterations of researching MOOCs, we chose the Moodle platform and implemented it on Amazon Web Services (AWS). Because this w</w:t>
-      </w:r>
-      <w:r>
-        <w:t>as a semester-long project for a Computer Science graduate course, the primary functional requirement was to limit costs – AWS' so-called free tier is not always free! Because the project was a prototype, specific considerations customarily needed for a hi</w:t>
-      </w:r>
-      <w:r>
-        <w:t>ghly scalable MOOC were not a requirement. Proof of concept was the goal.</w:t>
+      <w:bookmarkStart w:id="3" w:name="_Hlk8542839"/>
+      <w:bookmarkEnd w:id="1"/>
+      <w:r>
+        <w:t>In this case study, we describe a project that started with two goals. To present methods and results, both goals involved building a MOOC on an open source platform. After several iterations of researching MOOCs, we cho</w:t>
+      </w:r>
+      <w:r>
+        <w:t>se the Moodle platform and implemented it on Amazon Web Services (AWS). Because this was a semester-long project for a Computer Science graduate course, the primary functional requirement was to limit costs – AWS' so-called free tier is not always free! Be</w:t>
+      </w:r>
+      <w:r>
+        <w:t>cause the project was a prototype, specific considerations customarily needed for a highly scalable MOOC were not a requirement. Proof of concept was the goal.</w:t>
       </w:r>
     </w:p>
-    <w:bookmarkEnd w:id="1"/>
     <w:bookmarkEnd w:id="2"/>
+    <w:bookmarkEnd w:id="3"/>
     <w:p>
       <w:pPr>
         <w:pStyle w:val="Heading1"/>
@@ -148,20 +150,20 @@
         <w:pStyle w:val="BodyText"/>
         <w:spacing w:after="0"/>
       </w:pPr>
-      <w:bookmarkStart w:id="3" w:name="_Hlk8542870"/>
-      <w:r>
-        <w:t>The first part of the project was to build a MOOC about MOOCs. Because we were going to perform all the Linux s</w:t>
-      </w:r>
-      <w:r>
-        <w:t>ystems administration steps to set up and launch the MOOC instance, we documented those steps in a MOOC. One video in that MOOC shows how to launch "5-minute Moodle" using the Bitnami Moodle Amazon Machine Image (AMI). This simple approach bypasses hours o</w:t>
-      </w:r>
-      <w:r>
-        <w:t>f Linux command line tasks, yet leaves the student without the knowledge of the Linux command line interface (CLI) environment. Because Moodle is not a "set and forget" application, learners will benefit from the DIY approach in future Moodle administratio</w:t>
-      </w:r>
-      <w:r>
-        <w:t>n tasks.</w:t>
-      </w:r>
-      <w:bookmarkEnd w:id="3"/>
+      <w:bookmarkStart w:id="4" w:name="_Hlk8542870"/>
+      <w:r>
+        <w:t>The first part of the pro</w:t>
+      </w:r>
+      <w:r>
+        <w:t>ject was to build a MOOC about MOOCs. Because we were going to perform all the Linux systems administration steps to set up and launch the MOOC instance, we documented those steps in a MOOC. One video in that MOOC shows how to launch "5-minute Moodle" usin</w:t>
+      </w:r>
+      <w:r>
+        <w:t>g the Bitnami Moodle Amazon Machine Image (AMI). This simple approach bypasses hours of Linux command line tasks, yet leaves the student without the knowledge of the Linux command line interface (CLI) environment. Because Moodle is not a "set and forget" a</w:t>
+      </w:r>
+      <w:r>
+        <w:t>pplication, learners will benefit from the DIY approach in future Moodle administration tasks.</w:t>
+      </w:r>
+      <w:bookmarkEnd w:id="4"/>
     </w:p>
     <w:p>
       <w:pPr>
@@ -169,10 +171,22 @@
         <w:spacing w:after="0"/>
       </w:pPr>
       <w:r>
-        <w:t>We considered the popular and sophisticated Open edX project but rejected because it needs more resources than the AWS free-tier provides. AWS makes a t2.micro instance possible to run 24/7, but only provisions 1Gb of RAM on a single virtual core.</w:t>
-      </w:r>
-      <w:r>
-        <w:t xml:space="preserve"> We also considered Canvas and Blackboard, but they are expensive, closed source applications. </w:t>
+        <w:t>We considered the popular and sophisticated Open edX project but rejected because it needs more resources than the AWS free-tier provides. AWS makes a t2.micro i</w:t>
+      </w:r>
+      <w:r>
+        <w:t>nstance possible to run 24/7</w:t>
+      </w:r>
+      <w:r>
+        <w:t xml:space="preserve"> for free</w:t>
+      </w:r>
+      <w:r>
+        <w:t>, but only provi</w:t>
+      </w:r>
+      <w:r>
+        <w:t>des</w:t>
+      </w:r>
+      <w:r>
+        <w:t xml:space="preserve"> 1Gb of RAM on a single virtual core. We also considered Canvas and Blackboard, but they are expensive, closed source applications. </w:t>
       </w:r>
     </w:p>
     <w:p>
@@ -180,10 +194,31 @@
         <w:pStyle w:val="BodyText"/>
       </w:pPr>
       <w:r>
-        <w:t>Finally, Moodle is more prevalent in international settings, especially in the developing world. Much research centered on Moodle log data is from Eastern Europ</w:t>
-      </w:r>
-      <w:r>
-        <w:t>e and Latin America.</w:t>
+        <w:t>Moodle is more prevalent in international settings, especially in t</w:t>
+      </w:r>
+      <w:r>
+        <w:t xml:space="preserve">he developing world. </w:t>
+      </w:r>
+      <w:r>
+        <w:t xml:space="preserve">Presumably, this is due to cost. </w:t>
+      </w:r>
+      <w:r>
+        <w:t>Much research centered on Moodle log data is from Eastern Europe and Latin America.</w:t>
+      </w:r>
+      <w:r>
+        <w:t xml:space="preserve"> Moodle research papers are written in</w:t>
+      </w:r>
+      <w:r>
+        <w:t>,</w:t>
+      </w:r>
+      <w:r>
+        <w:t xml:space="preserve"> and user-bases are also found in</w:t>
+      </w:r>
+      <w:r>
+        <w:t>,</w:t>
+      </w:r>
+      <w:r>
+        <w:t xml:space="preserve"> India and broader Asia. </w:t>
       </w:r>
     </w:p>
     <w:p>
@@ -191,7 +226,10 @@
         <w:pStyle w:val="Heading2"/>
       </w:pPr>
       <w:r>
-        <w:t>Analyzing MOOC Log Data: Focus on At-Risk Students</w:t>
+        <w:t>Analyzing MOOC Log D</w:t>
+      </w:r>
+      <w:r>
+        <w:t>ata: Focus on At-Risk Students</w:t>
       </w:r>
     </w:p>
     <w:p>
@@ -200,16 +238,28 @@
         <w:spacing w:after="0"/>
       </w:pPr>
       <w:r>
-        <w:t>The second part of the project was initially planned to be a new analysis of MOOC log data using machine learning and statistical libraries. A common goal in this type of analysis is i</w:t>
-      </w:r>
-      <w:r>
-        <w:t>dentifying "at-risk" students who are not likely to pass a course</w:t>
+        <w:t xml:space="preserve">The second part of the project was initially planned to be a new analysis of MOOC log data using machine learning and statistical </w:t>
+      </w:r>
+      <w:r>
+        <w:t>methods</w:t>
+      </w:r>
+      <w:r>
+        <w:t xml:space="preserve">. A common goal in this type of analysis is </w:t>
+      </w:r>
+      <w:r>
+        <w:t>identifying "at-risk" students who are not l</w:t>
+      </w:r>
+      <w:r>
+        <w:t>ikely to pass a course</w:t>
+      </w:r>
+      <w:r>
+        <w:t xml:space="preserve"> </w:t>
       </w:r>
       <w:r>
         <w:fldChar w:fldCharType="begin" w:fldLock="1"/>
       </w:r>
       <w:r>
-        <w:instrText>ADDIN CSL_CITATION {"citationItems":[{"id":"ITEM-1","itemData":{"author":[{"dropping-particle":"","family":"Payne","given":"Nathaniel","non-dropping-particle":"","parse-names":false,"suffix":""},{"dropping-particle":"","family":"Hegberg","given":"Daniel","non-dropping-particle":"","parse-names":false,"suffix":""},{"dropping-particle":"","family":"Joyner","given":"David","non-dropping-particle":"","parse-names":false,"suffix":""}],"id":"ITEM-1","issued":{"date-parts":[["2015"]]},"note":"Assg4","title":"Identifying the Factors That Predict Academic Performance within a Graduate Massive Open Online Course (MOOC)","type":"report"},"uris":["http://www.mendeley.com/documents/?uuid=62bbc3cb-4fb5-45b3-b9e9-aed24309b17b"]},{"id":"ITEM-2","itemData":{"ISBN":"1450358861","author":[{"dropping-particle":"","family":"Joyner","given":"David","non-dropping-particle":"","parse-names":false,"suffix":""}],"container-title":"Proceedings of the Fifth Annual ACM Conference on Learning at Scale","id":"ITEM-2","issued":{"date-parts":[["2018"]]},"note":"Assg3","page":"59","publisher":"ACM","title":"Toward CS1 at scale: building and testing a MOOC-for-credit candidate","type":"paper-conference"},"uris":["http://www.mendeley.com/documents/?uuid=1e0085e7-8c7e-48b1-8cd4-01f439013d8e"]}],"mendeley":{"formattedCitation":"[1], [2]","plainTextFormattedCitation":"[1], [2]","previouslyFormattedCitation":"[1], [2]"},"properties":{"noteIndex":0},"schema":"https://github.com/citation-style-language/schema/raw/master/csl-citation.json"}</w:instrText>
+        <w:instrText>ADDIN CSL_CITATION {"citationItems":[{"id":"ITEM-1","itemData":{"author":[{"dropping-particle":"","family":"Payne","given":"Nathaniel","non-dropping-particle":"","parse-names":false,"suffix":""},{"dropping-particle":"","family":"Hegberg","given":"Daniel","non-dropping-particle":"","parse-names":false,"suffix":""},{"dropping-particle":"","family":"Joyner","given":"David","non-dropping-particle":"","parse-names":false,"suffix":""}],"id":"ITEM-1","issued":{"date-parts":[["2015"]]},"note":"Assg4","title":"Identifying the Factors That Predict Academic Performance within a Graduate Massive Open Online Course (MOOC)","type":"report"},"uris":["http://www.mendeley.com/documents/?uuid=62bbc3cb-4fb5-45b3-b9e9-aed24309b17b"]},{"id":"ITEM-2","itemData":{"ISBN":"1450358861","author":[{"dropping-particle":"","family":"Joyner","given":"David","non-dropping-particle":"","parse-names":false,"suffix":""}],"container-title":"Proceedings of the Fifth Annual ACM Conference on Learning at Scale","id":"ITEM-2","issued":{"date-parts":[["2018"]]},"note":"Assg3","page":"59","publisher":"ACM","title":"Toward CS1 at scale: building and testing a MOOC-for-credit candidate","type":"paper-conference"},"uris":["http://www.mendeley.com/documents/?uuid=1e0085e7-8c7e-48b1-8cd4-01f439013d8e"]}],"mendeley":{"formattedCitation":"[1], [2]","manualFormatting":"[1,2]","plainTextFormattedCitation":"[1], [2]","previouslyFormattedCitation":"[1], [2]"},"properties":{"noteIndex":0},"schema":"https://github.com/citation-style-language/schema/raw/master/csl-citation.json"}</w:instrText>
       </w:r>
       <w:r>
         <w:fldChar w:fldCharType="separate"/>
@@ -218,19 +268,31 @@
         <w:rPr>
           <w:noProof/>
         </w:rPr>
-        <w:t>[1], [2]</w:t>
+        <w:t>[1</w:t>
+      </w:r>
+      <w:r>
+        <w:rPr>
+          <w:noProof/>
+        </w:rPr>
+        <w:t>,</w:t>
+      </w:r>
+      <w:r>
+        <w:rPr>
+          <w:noProof/>
+        </w:rPr>
+        <w:t>2]</w:t>
       </w:r>
       <w:r>
         <w:fldChar w:fldCharType="end"/>
       </w:r>
       <w:r>
-        <w:t xml:space="preserve">. Some learners will sign up for MOOCs never </w:t>
-      </w:r>
-      <w:r>
-        <w:t>intending to finish all the materia</w:t>
+        <w:t>. Some learners will sign up for MOOCs never intending to finish all the materia</w:t>
       </w:r>
       <w:r>
         <w:t>l. Learners sign up for a wide range of reasons</w:t>
+      </w:r>
+      <w:r>
+        <w:t xml:space="preserve"> </w:t>
       </w:r>
       <w:r>
         <w:fldChar w:fldCharType="begin" w:fldLock="1"/>
@@ -260,10 +322,13 @@
         <w:t xml:space="preserve">all of </w:t>
       </w:r>
       <w:r>
-        <w:t>the</w:t>
-      </w:r>
-      <w:r>
-        <w:t>m. The MOOC manager will want to focus on the students who sign up with a full intent to finish. Tracking students manually is an impossible task in a well-subscribed MOOC – instructional staff must apply automated tools.</w:t>
+        <w:t>them. The MOOC manager will want to focus on the students who sign up with a full intent to finish. Tracking students manually is an impossible task in a well-subscribed MOOC – instructional staff must ap</w:t>
+      </w:r>
+      <w:r>
+        <w:t>ply automated tools</w:t>
+      </w:r>
+      <w:r>
+        <w:t>, or they will be overwhelmed.</w:t>
       </w:r>
     </w:p>
     <w:p>
@@ -271,13 +336,25 @@
         <w:pStyle w:val="BodyText"/>
       </w:pPr>
       <w:r>
-        <w:t>After reviewing available research</w:t>
-      </w:r>
-      <w:r>
-        <w:t xml:space="preserve"> in this area, it became evident that MOOCs researchers create nearly all published papers using data from their own companies or universities. There have been several attempts to share MOOC log data publicly, but the challenge in terms of legal risk and s</w:t>
-      </w:r>
-      <w:r>
-        <w:t>tandardizing a schema have been a barrier. This new knowledge led to a different approach where we documented the various ways of sharing MOOC data in a MOOC. We highlighted the successful approaches.</w:t>
+        <w:t xml:space="preserve">After reviewing available research in this area, it became evident that MOOCs researchers create </w:t>
+      </w:r>
+      <w:r>
+        <w:t>most of the</w:t>
+      </w:r>
+      <w:r>
+        <w:t xml:space="preserve"> published papers using data from their own companies or universities. There have been several att</w:t>
+      </w:r>
+      <w:r>
+        <w:t>empts to share MOOC log data publicly, but the challenge in terms of legal risk and standardizing a schema have been a barrier. This new knowledge led to a different approach where we documented the various ways of sharing MOOC data in a MOOC. We highlight</w:t>
+      </w:r>
+      <w:r>
+        <w:t>ed the successful approaches.</w:t>
+      </w:r>
+      <w:r>
+        <w:t xml:space="preserve"> </w:t>
+      </w:r>
+      <w:r>
+        <w:t>This paper tells that story.</w:t>
       </w:r>
     </w:p>
     <w:p>
@@ -287,7 +364,6 @@
           <w:tab w:val="clear" w:pos="2250"/>
           <w:tab w:val="num" w:pos="576"/>
         </w:tabs>
-        <w:jc w:val="center"/>
         <w:rPr>
           <w:rFonts w:eastAsia="MS Mincho"/>
         </w:rPr>
@@ -296,7 +372,19 @@
         <w:rPr>
           <w:rFonts w:eastAsia="MS Mincho"/>
         </w:rPr>
-        <w:t>JITT, AGILE, LEAN DEVELOPMENT AND MOOCs</w:t>
+        <w:t xml:space="preserve">Problem: A Lack of Anonymized </w:t>
+      </w:r>
+      <w:r>
+        <w:rPr>
+          <w:rFonts w:eastAsia="MS Mincho"/>
+        </w:rPr>
+        <w:t>M</w:t>
+      </w:r>
+      <w:r>
+        <w:rPr>
+          <w:rFonts w:eastAsia="MS Mincho"/>
+        </w:rPr>
+        <w:t>ooc Data</w:t>
       </w:r>
     </w:p>
     <w:p>
@@ -304,13 +392,22 @@
         <w:pStyle w:val="BodyText"/>
       </w:pPr>
       <w:r>
-        <w:t>The multiMOOC M</w:t>
-      </w:r>
-      <w:r>
-        <w:t>oodle instance successfully applies Agile, Lean Software Development, and Just-in-time Teaching (JITT). We set out planning to obtain an anonymized data set. Based on older press releases, the Harvard/MIT Person-Course database looked like the right candid</w:t>
-      </w:r>
-      <w:r>
-        <w:t xml:space="preserve">ate. Once we realized this data set was not available, the search for publicly available data sets began. </w:t>
+        <w:t>The multiMOOC Moodle instance successfully applie</w:t>
+      </w:r>
+      <w:r>
+        <w:t>d</w:t>
+      </w:r>
+      <w:r>
+        <w:t xml:space="preserve"> Agile</w:t>
+      </w:r>
+      <w:r>
+        <w:t xml:space="preserve"> </w:t>
+      </w:r>
+      <w:r>
+        <w:t>and Just-in-time Teaching (JITT). We set out planning to obtain an anonymized data set. Based on old</w:t>
+      </w:r>
+      <w:r>
+        <w:t xml:space="preserve">er press releases, the Harvard/MIT Person-Course database looked like the right candidate. Once we realized this data set was not available, the search for publicly available data sets began. </w:t>
       </w:r>
     </w:p>
     <w:p>
@@ -318,7 +415,16 @@
         <w:pStyle w:val="BodyText"/>
       </w:pPr>
       <w:r>
-        <w:t>One promising candidate we looked at was the Pittsburg Science of Learning Center (PSLC)</w:t>
+        <w:t xml:space="preserve">One promising </w:t>
+      </w:r>
+      <w:r>
+        <w:t>repository</w:t>
+      </w:r>
+      <w:r>
+        <w:t xml:space="preserve"> we looked at was the Pittsburg Science</w:t>
+      </w:r>
+      <w:r>
+        <w:t xml:space="preserve"> of Learning Center (PSLC)</w:t>
       </w:r>
       <w:r>
         <w:fldChar w:fldCharType="begin" w:fldLock="1"/>
@@ -339,13 +445,10 @@
         <w:fldChar w:fldCharType="end"/>
       </w:r>
       <w:r>
-        <w:t xml:space="preserve">. This is a semi-private repository of education-related data sets that do not include </w:t>
-      </w:r>
-      <w:r>
-        <w:t>data</w:t>
-      </w:r>
-      <w:r>
-        <w:t xml:space="preserve"> useful for identification of at-risk students in MOOCs.</w:t>
+        <w:t>. This is a</w:t>
+      </w:r>
+      <w:r>
+        <w:t xml:space="preserve"> semi-private repository of education-related data sets.</w:t>
       </w:r>
       <w:r>
         <w:t xml:space="preserve"> The PSLC is a valuable resource for broader areas of research in Educational Data Mining (EDM)</w:t>
@@ -398,10 +501,16 @@
         <w:fldChar w:fldCharType="end"/>
       </w:r>
       <w:r>
-        <w:t xml:space="preserve"> Moocdb was an initiative with participants such as Stanford University, but Stanford no longer shares data using moocdb. The goal was to create a standardized schema that would allow researchers to pe</w:t>
-      </w:r>
-      <w:r>
-        <w:t>rform research that did not need customization for each specific MOOC's data structure.</w:t>
+        <w:t xml:space="preserve"> Moocdb was an initiative with participants such as Stanford University, but Stanford no longer shares data using moocdb. The goal was to create a standardized schema that would allow research that did</w:t>
+      </w:r>
+      <w:r>
+        <w:t xml:space="preserve"> not need customiz</w:t>
+      </w:r>
+      <w:r>
+        <w:t>ed algorithms and methods</w:t>
+      </w:r>
+      <w:r>
+        <w:t xml:space="preserve"> for each specific MOOC's data structure.</w:t>
       </w:r>
     </w:p>
     <w:p>
@@ -430,34 +539,90 @@
         <w:fldChar w:fldCharType="end"/>
       </w:r>
       <w:r>
-        <w:t>. Both universities were exporting their Open edX MOOC data nightly into a data pipel</w:t>
-      </w:r>
-      <w:r>
-        <w:t>ine for offline analysis. At the point where the “nightly” export took longer than 24 hours, they collaborated to create edx2bigquery, which is hosted on Github and open for all to peruse. Unfortunately, the data is not available as a public data set in Go</w:t>
-      </w:r>
-      <w:r>
-        <w:t>ogle’s BigQuery.</w:t>
+        <w:t>. Both universities were exporting their Open edX MOOC data nightly into a data pipeline</w:t>
+      </w:r>
+      <w:r>
+        <w:t xml:space="preserve"> for offline analysis. At the point where the “nightly” export took longer than 24 hours, they collaborated to create edx2bigquery</w:t>
+      </w:r>
+      <w:r>
+        <w:t xml:space="preserve">. The code repo </w:t>
+      </w:r>
+      <w:r>
+        <w:t xml:space="preserve">is hosted on Github and open for all to </w:t>
+      </w:r>
+      <w:r>
+        <w:t>fork</w:t>
+      </w:r>
+      <w:r>
+        <w:t>. Unfortunately, the data is not available as a public data set in</w:t>
+      </w:r>
+      <w:r>
+        <w:t xml:space="preserve"> Google’s BigQuery.</w:t>
       </w:r>
     </w:p>
     <w:p>
       <w:pPr>
         <w:pStyle w:val="BodyText"/>
       </w:pPr>
+      <w:r>
+        <w:t>We also reviewed an attempt to prove that different MOOC schemas could be unified enough to apply ensemble data mining methods in order to predict student dropout rates accurately. The researchers developed a</w:t>
+      </w:r>
+      <w:r>
+        <w:t xml:space="preserve">n analysis </w:t>
+      </w:r>
+      <w:r>
+        <w:t>framework for ten</w:t>
+      </w:r>
+      <w:r>
+        <w:t xml:space="preserve"> edX-based courses at the University of Edinburgh. Having successfully proven the effectiveness of that model, they </w:t>
+      </w:r>
+      <w:r>
+        <w:t xml:space="preserve">moved on to a group of Coursera MOOCs. In a section titled, “Transferring Across MOOC Platforms," the authors note that five of their courses shared 21 features, but only 12 with those from Coursera. They </w:t>
+      </w:r>
+      <w:r>
+        <w:lastRenderedPageBreak/>
+        <w:t>developed promising results</w:t>
+      </w:r>
+      <w:r>
+        <w:t xml:space="preserve"> with the ensemble approach</w:t>
+      </w:r>
+      <w:r>
+        <w:t xml:space="preserve"> and noted that more research is needed.</w:t>
+      </w:r>
     </w:p>
     <w:p>
       <w:pPr>
         <w:pStyle w:val="BodyText"/>
-      </w:pPr>
+        <w:ind w:firstLine="0"/>
+      </w:pPr>
+      <w:r>
+        <w:t>I</w:t>
+      </w:r>
+      <w:r>
+        <w:t xml:space="preserve">n light of these examples, the underlying problem remains. For a university student without a connection to a prominent researcher, that student is not likely to get access to Udacity or Coursera MOOC data. </w:t>
+      </w:r>
       <w:r>
         <w:t>It became apparent that anonymized data sets are the exception, not the rule. The focus shifted.</w:t>
+      </w:r>
+      <w:r>
+        <w:t xml:space="preserve"> </w:t>
+      </w:r>
+      <w:r>
+        <w:t>There are now four MOOCs in the Moodle instance:</w:t>
       </w:r>
     </w:p>
     <w:p>
       <w:pPr>
-        <w:pStyle w:val="BodyText"/>
-      </w:pPr>
-      <w:r>
-        <w:t>There are now four MOOCs in the Moodle instance:</w:t>
+        <w:pStyle w:val="bulletlist"/>
+      </w:pPr>
+      <w:r>
+        <w:t>metaMOOC – The original "MOOC about MOOCs" teaching how to set up a Moodle instance on AWS</w:t>
+      </w:r>
+      <w:r>
+        <w:t>.</w:t>
+      </w:r>
+      <w:r>
+        <w:t xml:space="preserve"> There is a “5-minute Moodle” section plus more than thirty videos showing the Linux systems administration tasks needed to set up Moodle on AWS manually.</w:t>
       </w:r>
     </w:p>
     <w:p>
@@ -465,20 +630,22 @@
         <w:pStyle w:val="bulletlist"/>
       </w:pPr>
       <w:r>
-        <w:t xml:space="preserve">metaMOOC – The original "MOOC about MOOCs" teaching how to set up a Moodle instance on </w:t>
-      </w:r>
-      <w:r>
-        <w:t>AWS</w:t>
+        <w:t>maintMOOC</w:t>
+      </w:r>
+      <w:r>
+        <w:t xml:space="preserve"> is a</w:t>
+      </w:r>
+      <w:r>
+        <w:t>n ad-hoc MOOC documenting maintenance tasks as they come up</w:t>
       </w:r>
       <w:r>
         <w:t>.</w:t>
       </w:r>
       <w:r>
-        <w:t xml:space="preserve"> There is a “5-minute Moodle” section plus more than thirty </w:t>
-      </w:r>
-      <w:r>
-        <w:lastRenderedPageBreak/>
-        <w:t>videos showing the Linux systems administration tasks needed to set up Moodle on AWS manually.</w:t>
+        <w:t xml:space="preserve"> As of this writing, it is AWS specific. As we migrate the site to Google Cloud and link a domain name, </w:t>
+      </w:r>
+      <w:r>
+        <w:t>we will add these tasks.</w:t>
       </w:r>
     </w:p>
     <w:p>
@@ -486,22 +653,22 @@
         <w:pStyle w:val="bulletlist"/>
       </w:pPr>
       <w:r>
-        <w:t>maintMOOC</w:t>
+        <w:t>buildMOOC</w:t>
       </w:r>
       <w:r>
         <w:t xml:space="preserve"> is a</w:t>
       </w:r>
       <w:r>
-        <w:t>n ad-hoc MOOC documenting maintenance tasks as they come up</w:t>
-      </w:r>
-      <w:r>
-        <w:t>.</w:t>
-      </w:r>
-      <w:r>
-        <w:t xml:space="preserve"> As of this writing, it is AWS specific. As we migrate the site to Google Cloud and link a domain name, </w:t>
-      </w:r>
-      <w:r>
-        <w:t>we will add these tasks.</w:t>
+        <w:t xml:space="preserve"> MOOC showing how to build out content in a Moodle instance</w:t>
+      </w:r>
+      <w:r>
+        <w:t xml:space="preserve">. buildMOOC also has valuable content regarding </w:t>
+      </w:r>
+      <w:r>
+        <w:t>learning theories and pedagogies.</w:t>
+      </w:r>
+      <w:r>
+        <w:t xml:space="preserve"> We discuss JITT and Agile here.</w:t>
       </w:r>
     </w:p>
     <w:p>
@@ -509,36 +676,16 @@
         <w:pStyle w:val="bulletlist"/>
       </w:pPr>
       <w:r>
-        <w:t>buildMOOC</w:t>
+        <w:t>dataMOOC</w:t>
       </w:r>
       <w:r>
         <w:t xml:space="preserve"> is a</w:t>
       </w:r>
       <w:r>
-        <w:t xml:space="preserve"> MOOC showing how to build out content in a Moodle instance</w:t>
-      </w:r>
-      <w:r>
-        <w:t xml:space="preserve">. buildMOOC also has valuable content regarding </w:t>
-      </w:r>
-      <w:r>
-        <w:t>learning theories and pedagogies.</w:t>
-      </w:r>
-    </w:p>
-    <w:p>
-      <w:pPr>
-        <w:pStyle w:val="bulletlist"/>
-      </w:pPr>
-      <w:r>
-        <w:t>dataMOOC</w:t>
-      </w:r>
-      <w:r>
-        <w:t xml:space="preserve"> is a</w:t>
-      </w:r>
-      <w:r>
         <w:t xml:space="preserve"> MOOC about the various MOOC platforms, highlighting an R-based analysis of a publicly available MOOC log data set</w:t>
       </w:r>
       <w:r>
-        <w:t>.</w:t>
+        <w:t xml:space="preserve"> from a Moodle.net 2016 Learning Moodle MOOC course.</w:t>
       </w:r>
     </w:p>
     <w:p>
@@ -572,7 +719,10 @@
         </w:tabs>
       </w:pPr>
       <w:r>
-        <w:t>Increasing Diversity Through Educational Access</w:t>
+        <w:t>Increasing Diversity Throug</w:t>
+      </w:r>
+      <w:r>
+        <w:t>h Educational Access</w:t>
       </w:r>
     </w:p>
     <w:p>
@@ -580,10 +730,7 @@
         <w:pStyle w:val="BodyText"/>
       </w:pPr>
       <w:r>
-        <w:t>We learned several valuable lessons have in the process of</w:t>
-      </w:r>
-      <w:r>
-        <w:t xml:space="preserve"> building multiMOOC. As noted in the introduction, MOOCs are leveling the playing field for learners</w:t>
+        <w:t>We learned several valuable lessons in the process of building multiMOOC. As noted in the introduction, MOOCs are leveling the playing field for learners</w:t>
       </w:r>
       <w:r>
         <w:t xml:space="preserve"> of </w:t>
@@ -592,13 +739,72 @@
         <w:t>all socioeconomic backgrounds</w:t>
       </w:r>
       <w:r>
-        <w:t>. People with medical, geographical or financial challenges now have a wide range of choices from free MOOCs to nano-degree</w:t>
-      </w:r>
-      <w:r>
-        <w:t xml:space="preserve"> programs to blended MOOCs. Blended MOOCs involve traditional enrollment at a university that teaches part or all of the courses over the internet-- this leads to a traditional degree. In the case of OMS-CS, it is the same degree and diploma as the on-camp</w:t>
-      </w:r>
-      <w:r>
-        <w:t>us version of the Computer Science program that ranks #8 in the United States.</w:t>
+        <w:t xml:space="preserve">. People with medical, geographical or financial </w:t>
+      </w:r>
+      <w:r>
+        <w:t xml:space="preserve">challenges now have a wide range of choices from free MOOCs to nano-degree programs to blended MOOCs. </w:t>
+      </w:r>
+    </w:p>
+    <w:p>
+      <w:pPr>
+        <w:pStyle w:val="BodyText"/>
+      </w:pPr>
+      <w:r>
+        <w:t xml:space="preserve">Blended MOOCs involve traditional enrollment at a university that teaches </w:t>
+      </w:r>
+      <w:r>
+        <w:t>some</w:t>
+      </w:r>
+      <w:r>
+        <w:t xml:space="preserve"> or all of the course</w:t>
+      </w:r>
+      <w:r>
+        <w:t>work</w:t>
+      </w:r>
+      <w:r>
+        <w:t xml:space="preserve"> </w:t>
+      </w:r>
+      <w:r>
+        <w:t>using online tools.</w:t>
+      </w:r>
+      <w:r>
+        <w:t xml:space="preserve"> </w:t>
+      </w:r>
+      <w:r>
+        <w:t>T</w:t>
+      </w:r>
+      <w:r>
+        <w:t>his</w:t>
+      </w:r>
+      <w:r>
+        <w:t xml:space="preserve"> approach</w:t>
+      </w:r>
+      <w:r>
+        <w:t xml:space="preserve"> leads to a trad</w:t>
+      </w:r>
+      <w:r>
+        <w:t>itional degree</w:t>
+      </w:r>
+      <w:r>
+        <w:t xml:space="preserve"> from the institution</w:t>
+      </w:r>
+      <w:r>
+        <w:t xml:space="preserve">. In the case of </w:t>
+      </w:r>
+      <w:r>
+        <w:t xml:space="preserve">GA Tech’s </w:t>
+      </w:r>
+      <w:r>
+        <w:t>OMS-CS, it is the same degree and diploma as the on-campus version of the Computer Science program</w:t>
+      </w:r>
+      <w:r>
+        <w:t xml:space="preserve"> – a program</w:t>
+      </w:r>
+      <w:r>
+        <w:t xml:space="preserve"> that ranks #8 in the United States</w:t>
+      </w:r>
+      <w:r>
+        <w:t>!</w:t>
       </w:r>
     </w:p>
     <w:p>
@@ -613,85 +819,27 @@
         </w:tabs>
       </w:pPr>
       <w:r>
-        <w:t>Expanding Learner Community Through MOOCs</w:t>
+        <w:t xml:space="preserve">Expanding </w:t>
+      </w:r>
+      <w:r>
+        <w:t xml:space="preserve">the </w:t>
+      </w:r>
+      <w:r>
+        <w:t>Learner Community Through MOOCs</w:t>
       </w:r>
     </w:p>
     <w:p>
       <w:pPr>
-        <w:pStyle w:val="BodyText"/>
-      </w:pPr>
-      <w:r>
-        <w:t xml:space="preserve">An analysis </w:t>
-      </w:r>
-      <w:r>
-        <w:t>using</w:t>
-      </w:r>
-      <w:r>
-        <w:t xml:space="preserve"> Google </w:t>
-      </w:r>
-      <w:r>
-        <w:t xml:space="preserve">Trends of </w:t>
-      </w:r>
-      <w:r>
-        <w:t xml:space="preserve">web-based keyword searches revealed a trend where US-based searches for </w:t>
-      </w:r>
-      <w:r>
-        <w:t>“</w:t>
-      </w:r>
-      <w:r>
-        <w:t>MOOC</w:t>
-      </w:r>
-      <w:r>
-        <w:t>”</w:t>
-      </w:r>
-      <w:r>
-        <w:t xml:space="preserve"> peaked in 2014 and ha</w:t>
-      </w:r>
-      <w:r>
-        <w:t xml:space="preserve">ve trended down, stabilizing only recently. The worldwide trend follows a different pattern entirely: searches </w:t>
-      </w:r>
-      <w:r>
-        <w:t>for “MOOC” (in blue)</w:t>
-      </w:r>
-      <w:r>
-        <w:t xml:space="preserve"> ramped up until 201</w:t>
-      </w:r>
-      <w:r>
-        <w:t>3</w:t>
-      </w:r>
-      <w:r>
-        <w:t xml:space="preserve"> and have stayed at a plateau. Worldwide searches also show seasonality</w:t>
-      </w:r>
-      <w:r>
-        <w:t xml:space="preserve"> and </w:t>
-      </w:r>
-      <w:r>
-        <w:t xml:space="preserve">reveal an inverse </w:t>
-      </w:r>
-      <w:r>
-        <w:t>relationship between searches for</w:t>
-      </w:r>
-      <w:r>
-        <w:t xml:space="preserve"> “distance education” (in red)</w:t>
-      </w:r>
-      <w:r>
-        <w:t xml:space="preserve"> and “MOOC.”</w:t>
-      </w:r>
-    </w:p>
-    <w:p>
-      <w:pPr>
-        <w:pStyle w:val="BodyText"/>
-      </w:pPr>
-    </w:p>
-    <w:p>
+        <w:pStyle w:val="NoSpacing"/>
+      </w:pPr>
       <w:r>
         <w:rPr>
           <w:noProof/>
         </w:rPr>
         <w:drawing>
-          <wp:inline distT="0" distB="0" distL="0" distR="0" wp14:anchorId="11E5B0D8" wp14:editId="11E5B0D9">
-            <wp:extent cx="3206750" cy="1290955"/>
-            <wp:effectExtent l="0" t="0" r="0" b="4445"/>
+          <wp:inline distT="0" distB="0" distL="0" distR="0" wp14:anchorId="4EDC2D2E" wp14:editId="4EDC2D2F">
+            <wp:extent cx="2851150" cy="1143000"/>
+            <wp:effectExtent l="0" t="0" r="6350" b="0"/>
             <wp:docPr id="1" name="Picture 1"/>
             <wp:cNvGraphicFramePr>
               <a:graphicFrameLocks xmlns:a="http://schemas.openxmlformats.org/drawingml/2006/main" noChangeAspect="1"/>
@@ -712,7 +860,7 @@
                   <pic:spPr>
                     <a:xfrm>
                       <a:off x="0" y="0"/>
-                      <a:ext cx="3206750" cy="1290955"/>
+                      <a:ext cx="2851150" cy="1143000"/>
                     </a:xfrm>
                     <a:prstGeom prst="rect">
                       <a:avLst/>
@@ -727,37 +875,127 @@
     </w:p>
     <w:p>
       <w:pPr>
-        <w:pStyle w:val="Heading2"/>
-        <w:numPr>
-          <w:ilvl w:val="1"/>
-          <w:numId w:val="17"/>
-        </w:numPr>
-      </w:pPr>
-      <w:r>
-        <w:t>Learning Theories and Pedago</w:t>
-      </w:r>
-      <w:r>
-        <w:t>gical Models in MOOCs</w:t>
+        <w:pStyle w:val="BodyText"/>
+      </w:pPr>
+      <w:r>
+        <w:t>An analysis using Google Trends of web-based keyword searches revealed a trend where US-based searches for “MOOC” peaked in 2014 and have trended down, stabilizing only recently. The worldwide trend</w:t>
+      </w:r>
+      <w:r>
+        <w:t>, shown above,</w:t>
+      </w:r>
+      <w:r>
+        <w:t xml:space="preserve"> follows a different pattern entirely: sear</w:t>
+      </w:r>
+      <w:r>
+        <w:t xml:space="preserve">ches </w:t>
+      </w:r>
+      <w:r>
+        <w:t>for “MOOC” (in blue)</w:t>
+      </w:r>
+      <w:r>
+        <w:t xml:space="preserve"> ramped up until 201</w:t>
+      </w:r>
+      <w:r>
+        <w:t>3</w:t>
+      </w:r>
+      <w:r>
+        <w:t xml:space="preserve"> and have stayed at a plateau. Worldwide </w:t>
+      </w:r>
+      <w:r>
+        <w:t>searches also show seasonalit</w:t>
+      </w:r>
+      <w:r>
+        <w:t>y,</w:t>
+      </w:r>
+      <w:r>
+        <w:t xml:space="preserve"> reveal</w:t>
+      </w:r>
+      <w:r>
+        <w:t>ing</w:t>
+      </w:r>
+      <w:r>
+        <w:t xml:space="preserve"> an inverse relationship </w:t>
+      </w:r>
+      <w:r>
+        <w:t>with</w:t>
+      </w:r>
+      <w:r>
+        <w:t xml:space="preserve"> searches for</w:t>
+      </w:r>
+      <w:r>
+        <w:t xml:space="preserve"> “distance education” (in red)</w:t>
+      </w:r>
+      <w:r>
+        <w:t>.</w:t>
+      </w:r>
+      <w:r>
+        <w:t>”</w:t>
+      </w:r>
+      <w:r>
+        <w:t xml:space="preserve"> The</w:t>
+      </w:r>
+      <w:r>
+        <w:t>re</w:t>
+      </w:r>
+      <w:r>
+        <w:t xml:space="preserve"> appears to be an inverse relation with college admission</w:t>
+      </w:r>
+      <w:r>
+        <w:t xml:space="preserve"> deadlines</w:t>
+      </w:r>
+      <w:r>
+        <w:t>.</w:t>
       </w:r>
     </w:p>
     <w:p>
       <w:pPr>
+        <w:pStyle w:val="Heading2"/>
+      </w:pPr>
+      <w:r>
+        <w:t>MOOCs and Creative Commons</w:t>
+      </w:r>
+      <w:r>
+        <w:t xml:space="preserve"> Licensing</w:t>
+      </w:r>
+    </w:p>
+    <w:p>
+      <w:pPr>
         <w:pStyle w:val="BodyText"/>
       </w:pPr>
       <w:r>
-        <w:t xml:space="preserve">In a paper presented at the 2018 Learning With MOOCs conference, </w:t>
-      </w:r>
-      <w:r>
-        <w:t>a distinction was made between “xMOOCs” and “cMOOCs”</w:t>
-      </w:r>
-      <w:r>
-        <w:t xml:space="preserve"> </w:t>
+        <w:t xml:space="preserve">Creative Commons licensing is a boon for people who want to share their work while protecting </w:t>
+      </w:r>
+      <w:r>
+        <w:t>their</w:t>
+      </w:r>
+      <w:r>
+        <w:t xml:space="preserve"> rights. In a paper out of the MIT Teaching Systems</w:t>
+      </w:r>
+      <w:r>
+        <w:t xml:space="preserve"> Lab, the authors note that traditional MOOCs are “open” in more than one way. </w:t>
+      </w:r>
+    </w:p>
+    <w:p>
+      <w:pPr>
+        <w:pStyle w:val="BodyText"/>
+      </w:pPr>
+      <w:r>
+        <w:t>MOOCs</w:t>
+      </w:r>
+      <w:r>
+        <w:t xml:space="preserve"> have open registration without cost to anyone with an email address. The content is “open</w:t>
+      </w:r>
+      <w:r>
+        <w:t>,</w:t>
+      </w:r>
+      <w:r>
+        <w:t>” meaning that anyone who registers can access it. This openness does not draw the complete picture</w:t>
       </w:r>
       <w:r>
         <w:fldChar w:fldCharType="begin" w:fldLock="1"/>
       </w:r>
       <w:r>
-        <w:instrText>ADDIN CSL_CITATION {"citationItems":[{"id":"ITEM-1","itemData":{"ISBN":"1538665336","author":[{"dropping-particle":"","family":"Frederiks","given":"Gwenda","non-dropping-particle":"","parse-names":false,"suffix":""},{"dropping-particle":"","family":"Mirck","given":"Sanne","non-dropping-particle":"","parse-names":false,"suffix":""},{"dropping-particle":"","family":"Stalpers","given":"Serge","non-dropping-particle":"","parse-names":false,"suffix":""},{"dropping-particle":"","family":"Lammers","given":"Sietske","non-dropping-particle":"","parse-names":false,"suffix":""}],"container-title":"2018 Learning With MOOCS (LWMOOCS)","id":"ITEM-1","issued":{"date-parts":[["2018"]]},"page":"127-130","publisher":"IEEE","title":"Learning by Creating a MOOC","type":"paper-conference"},"uris":["http://www.mendeley.com/documents/?uuid=e0359454-9362-422e-aa64-99bb8b7ed108"]}],"mendeley":{"formattedCitation":"[7]","plainTextFormattedCitation":"[7]","previouslyFormattedCitation":"[7]"},"properties":{"noteIndex":0},"schema":"https://github.com/citation-style-language/schema/raw/master/csl-citation.json"}</w:instrText>
+        <w:instrText>ADDIN CSL_CITATION {"citationItems":[{"id":"ITEM-1","itemData":{"ISBN":"1538665336","author":[{"dropping-particle":"","family":"Huttner-Loan","given":"Elizabeth","non-dropping-particle":"","parse-names":false,"suffix":""},{"dropping-particle":"","family":"Beazley","given":"Garrett","non-dropping-particle":"","parse-names":false,"suffix":""},{"dropping-particle":"","family":"Glenwerks","given":"Corinne","non-dropping-particle":"","parse-names":false,"suffix":""},{"dropping-particle":"","family":"Napier","given":"Alyssa","non-dropping-particle":"","parse-names":false,"suffix":""},{"dropping-particle":"","family":"Littenberg-Tobias","given":"Joshua","non-dropping-particle":"","parse-names":false,"suffix":""},{"dropping-particle":"","family":"Reich","given":"Justin","non-dropping-particle":"","parse-names":false,"suffix":""}],"container-title":"2018 Learning With MOOCS (LWMOOCS)","id":"ITEM-1","issued":{"date-parts":[["2018"]]},"page":"81-84","publisher":"IEEE","title":"Making a Creative Commons MOOC: Challenges and Opportunities","type":"paper-conference"},"uris":["http://www.mendeley.com/documents/?uuid=2895449f-d480-4dfd-bdde-f6822ad2e887"]}],"mendeley":{"formattedCitation":"[7]","plainTextFormattedCitation":"[7]","previouslyFormattedCitation":"[8]"},"properties":{"noteIndex":0},"schema":"https://github.com/citation-style-language/schema/raw/master/csl-citation.json"}</w:instrText>
       </w:r>
       <w:r>
         <w:fldChar w:fldCharType="separate"/>
@@ -772,83 +1010,7 @@
         <w:fldChar w:fldCharType="end"/>
       </w:r>
       <w:r>
-        <w:t>.</w:t>
-      </w:r>
-      <w:r>
-        <w:t xml:space="preserve"> </w:t>
-      </w:r>
-      <w:r>
-        <w:t xml:space="preserve">The authors describe xMOOC as a "somewhat derisive" term for a MOOC where students do not participate in </w:t>
-      </w:r>
-      <w:r>
-        <w:t>content creation.</w:t>
-      </w:r>
-      <w:r>
-        <w:t xml:space="preserve"> The claim is that xMOOCs follow a behaviorist learning style.</w:t>
-      </w:r>
-      <w:r>
-        <w:t xml:space="preserve"> Conversely, a cMOOC (</w:t>
-      </w:r>
-      <w:r>
-        <w:t>constructivist MOOC) gets students more involved in their learning</w:t>
-      </w:r>
-      <w:r>
-        <w:t>.</w:t>
-      </w:r>
-    </w:p>
-    <w:p>
-      <w:pPr>
-        <w:pStyle w:val="BodyText"/>
-        <w:numPr>
-          <w:ilvl w:val="1"/>
-          <w:numId w:val="17"/>
-        </w:numPr>
-      </w:pPr>
-      <w:r>
-        <w:t>MOOCs, OER and Creative Commons</w:t>
-      </w:r>
-    </w:p>
-    <w:p>
-      <w:pPr>
-        <w:pStyle w:val="BodyText"/>
-      </w:pPr>
-      <w:r>
-        <w:t xml:space="preserve">Creative Commons licensing is a boon for people who want to share their work while protecting certain rights. In a paper out of the </w:t>
-      </w:r>
-      <w:r>
-        <w:t>MIT Teaching Systems Lab, the authors note that traditional MOOCs are “open” in more than one way. They have open registration without cost to anyone with an email address who signs up. The content is “open” meaning that anyone who registers can access it.</w:t>
-      </w:r>
-      <w:r>
-        <w:t xml:space="preserve"> This openness does not draw the complete picture</w:t>
-      </w:r>
-      <w:r>
-        <w:fldChar w:fldCharType="begin" w:fldLock="1"/>
-      </w:r>
-      <w:r>
-        <w:instrText>ADDIN CSL_CITATION {"citationItems":[{"id":"ITEM-1","itemData":{"ISBN":"1538665336","author":[{"dropping-particle":"","family":"Huttner-Loan","given":"Elizabeth","non-dropping-particle":"","parse-names":false,"suffix":""},{"dropping-particle":"","family":"Beazley","given":"Garrett","non-dropping-particle":"","parse-names":false,"suffix":""},{"dropping-particle":"","family":"Glenwerks","given":"Corinne","non-dropping-particle":"","parse-names":false,"suffix":""},{"dropping-particle":"","family":"Napier","given":"Alyssa","non-dropping-particle":"","parse-names":false,"suffix":""},{"dropping-particle":"","family":"Littenberg-Tobias","given":"Joshua","non-dropping-particle":"","parse-names":false,"suffix":""},{"dropping-particle":"","family":"Reich","given":"Justin","non-dropping-particle":"","parse-names":false,"suffix":""}],"container-title":"2018 Learning With MOOCS (LWMOOCS)","id":"ITEM-1","issued":{"date-parts":[["2018"]]},"page":"81-84","publisher":"IEEE","title":"Making a Creative Commons MOOC: Challenges and Opportunities","type":"paper-conference"},"uris":["http://www.mendeley.com/documents/?uuid=2895449f-d480-4dfd-bdde-f6822ad2e887"]}],"mendeley":{"formattedCitation":"[8]","plainTextFormattedCitation":"[8]","previouslyFormattedCitation":"[8]"},"properties":{"noteIndex":0},"schema":"https://github.com/citation-style-language/schema/raw/master/csl-citation.json"}</w:instrText>
-      </w:r>
-      <w:r>
-        <w:fldChar w:fldCharType="separate"/>
-      </w:r>
-      <w:r>
-        <w:rPr>
-          <w:noProof/>
-        </w:rPr>
-        <w:t>[8]</w:t>
-      </w:r>
-      <w:r>
-        <w:fldChar w:fldCharType="end"/>
-      </w:r>
-      <w:r>
-        <w:t xml:space="preserve">. </w:t>
-      </w:r>
-    </w:p>
-    <w:p>
-      <w:pPr>
-        <w:pStyle w:val="BodyText"/>
-      </w:pPr>
-      <w:r>
-        <w:t xml:space="preserve">Another form of openness that the multiMOOC courses have adopted is open licensing. </w:t>
+        <w:t xml:space="preserve">. Another form of openness that the multiMOOC courses have adopted is open licensing. </w:t>
       </w:r>
       <w:r>
         <w:t xml:space="preserve">We currently have chosen the </w:t>
@@ -870,11 +1032,13 @@
         <w:jc w:val="center"/>
         <w:rPr>
           <w:rFonts w:eastAsia="MS Mincho"/>
+          <w:color w:val="000000" w:themeColor="text1"/>
         </w:rPr>
       </w:pPr>
       <w:r>
         <w:rPr>
           <w:rFonts w:eastAsia="MS Mincho"/>
+          <w:color w:val="000000" w:themeColor="text1"/>
         </w:rPr>
         <w:t>Conclusion</w:t>
       </w:r>
@@ -882,17 +1046,54 @@
     <w:p>
       <w:pPr>
         <w:pStyle w:val="BodyText"/>
-      </w:pPr>
-      <w:r>
-        <w:t>Need to write one</w:t>
-      </w:r>
-      <w:bookmarkStart w:id="4" w:name="_GoBack"/>
-      <w:bookmarkEnd w:id="4"/>
+        <w:rPr>
+          <w:color w:val="000000" w:themeColor="text1"/>
+        </w:rPr>
+      </w:pPr>
+      <w:r>
+        <w:rPr>
+          <w:color w:val="000000" w:themeColor="text1"/>
+        </w:rPr>
+        <w:t>In a section titled, "Transferring Across MOOC Platforms," the authors note that five of t</w:t>
+      </w:r>
+      <w:r>
+        <w:rPr>
+          <w:color w:val="000000" w:themeColor="text1"/>
+        </w:rPr>
+        <w:t>heir courses shared 21 features, but only 12 with those from Coursera. They developed promising results and noted that more research is needed.</w:t>
+      </w:r>
+    </w:p>
+    <w:p>
+      <w:pPr>
+        <w:pStyle w:val="BodyText"/>
+        <w:rPr>
+          <w:color w:val="000000" w:themeColor="text1"/>
+        </w:rPr>
+      </w:pPr>
+      <w:r>
+        <w:rPr>
+          <w:color w:val="000000" w:themeColor="text1"/>
+        </w:rPr>
+        <w:t xml:space="preserve">We also reviewed an attempt to prove that different MOOC schemas could be unified enough to apply ensemble data </w:t>
+      </w:r>
+      <w:r>
+        <w:rPr>
+          <w:color w:val="000000" w:themeColor="text1"/>
+        </w:rPr>
+        <w:t>mining methods in order to predict student dropout rates accurately. The researchers developed a framework for ten edX-based courses at the University of Edinburgh. Having successfully proven the effectiveness of that model, they moved on to a group of Cou</w:t>
+      </w:r>
+      <w:r>
+        <w:rPr>
+          <w:color w:val="000000" w:themeColor="text1"/>
+        </w:rPr>
+        <w:t>rsera MOOCs. In a section titled, "Transferring Across MOOC Platforms," the authors note that five of their courses</w:t>
+      </w:r>
     </w:p>
     <w:sdt>
       <w:sdtPr>
         <w:rPr>
           <w:smallCaps w:val="0"/>
+          <w:noProof w:val="0"/>
           <w:sz w:val="16"/>
           <w:szCs w:val="16"/>
         </w:rPr>
@@ -902,7 +1103,12 @@
           <w:docPartUnique/>
         </w:docPartObj>
       </w:sdtPr>
-      <w:sdtEndPr/>
+      <w:sdtEndPr>
+        <w:rPr>
+          <w:sz w:val="20"/>
+          <w:szCs w:val="20"/>
+        </w:rPr>
+      </w:sdtEndPr>
       <w:sdtContent>
         <w:p>
           <w:pPr>
@@ -926,7 +1132,13 @@
             <w:id w:val="-573587230"/>
             <w:bibliography/>
           </w:sdtPr>
-          <w:sdtEndPr/>
+          <w:sdtEndPr>
+            <w:rPr>
+              <w:noProof w:val="0"/>
+              <w:sz w:val="20"/>
+              <w:szCs w:val="20"/>
+            </w:rPr>
+          </w:sdtEndPr>
           <w:sdtContent>
             <w:p>
               <w:pPr>
@@ -936,7 +1148,7 @@
                 <w:adjustRightInd w:val="0"/>
                 <w:spacing w:after="40" w:line="240" w:lineRule="exact"/>
                 <w:ind w:left="640" w:hanging="640"/>
-                <w:jc w:val="left"/>
+                <w:jc w:val="both"/>
                 <w:rPr>
                   <w:noProof/>
                   <w:sz w:val="16"/>
@@ -982,7 +1194,15 @@
                   <w:szCs w:val="24"/>
                 </w:rPr>
                 <w:tab/>
-                <w:t>N. Payne, D. Hegberg, and D. Joyner, “Identifying the Factors That Predict Academic Performance within a Graduate Massive Open Online Course (MOOC),” 2015.</w:t>
+                <w:t xml:space="preserve">N. Payne, D. Hegberg, and D. Joyner, “Identifying the Factors That </w:t>
+              </w:r>
+              <w:r>
+                <w:rPr>
+                  <w:noProof/>
+                  <w:sz w:val="16"/>
+                  <w:szCs w:val="24"/>
+                </w:rPr>
+                <w:t>Predict Academic Performance within a Graduate Massive Open Online Course (MOOC),” 2015.</w:t>
               </w:r>
             </w:p>
             <w:p>
@@ -993,7 +1213,7 @@
                 <w:adjustRightInd w:val="0"/>
                 <w:spacing w:after="40" w:line="240" w:lineRule="exact"/>
                 <w:ind w:left="640" w:hanging="640"/>
-                <w:jc w:val="left"/>
+                <w:jc w:val="both"/>
                 <w:rPr>
                   <w:noProof/>
                   <w:sz w:val="16"/>
@@ -1051,7 +1271,7 @@
                 <w:adjustRightInd w:val="0"/>
                 <w:spacing w:after="40" w:line="240" w:lineRule="exact"/>
                 <w:ind w:left="640" w:hanging="640"/>
-                <w:jc w:val="left"/>
+                <w:jc w:val="both"/>
                 <w:rPr>
                   <w:noProof/>
                   <w:sz w:val="16"/>
@@ -1092,7 +1312,7 @@
                 <w:adjustRightInd w:val="0"/>
                 <w:spacing w:after="40" w:line="240" w:lineRule="exact"/>
                 <w:ind w:left="640" w:hanging="640"/>
-                <w:jc w:val="left"/>
+                <w:jc w:val="both"/>
                 <w:rPr>
                   <w:noProof/>
                   <w:sz w:val="16"/>
@@ -1143,7 +1363,7 @@
                 <w:adjustRightInd w:val="0"/>
                 <w:spacing w:after="40" w:line="240" w:lineRule="exact"/>
                 <w:ind w:left="640" w:hanging="640"/>
-                <w:jc w:val="left"/>
+                <w:jc w:val="both"/>
                 <w:rPr>
                   <w:noProof/>
                   <w:sz w:val="16"/>
@@ -1202,7 +1422,7 @@
                 <w:adjustRightInd w:val="0"/>
                 <w:spacing w:after="40" w:line="240" w:lineRule="exact"/>
                 <w:ind w:left="640" w:hanging="640"/>
-                <w:jc w:val="left"/>
+                <w:jc w:val="both"/>
                 <w:rPr>
                   <w:noProof/>
                   <w:sz w:val="16"/>
@@ -1261,12 +1481,14 @@
                 <w:adjustRightInd w:val="0"/>
                 <w:spacing w:after="40" w:line="240" w:lineRule="exact"/>
                 <w:ind w:left="640" w:hanging="640"/>
-                <w:jc w:val="left"/>
-                <w:rPr>
-                  <w:noProof/>
-                  <w:sz w:val="16"/>
-                  <w:szCs w:val="24"/>
-                </w:rPr>
+                <w:jc w:val="both"/>
+                <w:sectPr>
+                  <w:type w:val="continuous"/>
+                  <w:pgSz w:w="11909" w:h="16834" w:code="9"/>
+                  <w:pgMar w:top="1080" w:right="734" w:bottom="2434" w:left="734" w:header="720" w:footer="720" w:gutter="0"/>
+                  <w:cols w:num="2" w:space="340"/>
+                  <w:docGrid w:linePitch="360"/>
+                </w:sectPr>
               </w:pPr>
               <w:r>
                 <w:rPr>
@@ -1283,17 +1505,7 @@
                   <w:szCs w:val="24"/>
                 </w:rPr>
                 <w:tab/>
-                <w:t xml:space="preserve">G. Frederiks, S. Mirck, S. Stalpers, and S. Lammers, “Learning by Creating a MOOC,” in </w:t>
-              </w:r>
-              <w:r>
-                <w:rPr>
-                  <w:i/>
-                  <w:iCs/>
-                  <w:noProof/>
-                  <w:sz w:val="16"/>
-                  <w:szCs w:val="24"/>
-                </w:rPr>
-                <w:t>2018 Learning With MOOCS (LWMOOCS)</w:t>
+                <w:t>E. Huttner-Loan, G. Beazley, C. Glenwerks, A. Napier, J. Littenberg-Tobias, and J. Reich, “Making a Creative Commons MOOC: Challenges</w:t>
               </w:r>
               <w:r>
                 <w:rPr>
@@ -1301,47 +1513,7 @@
                   <w:sz w:val="16"/>
                   <w:szCs w:val="24"/>
                 </w:rPr>
-                <w:t>, 2018, pp. 127–130.</w:t>
-              </w:r>
-            </w:p>
-            <w:p>
-              <w:pPr>
-                <w:widowControl w:val="0"/>
-                <w:autoSpaceDE w:val="0"/>
-                <w:autoSpaceDN w:val="0"/>
-                <w:adjustRightInd w:val="0"/>
-                <w:spacing w:after="40" w:line="240" w:lineRule="exact"/>
-                <w:ind w:left="640" w:hanging="640"/>
-                <w:jc w:val="left"/>
-                <w:rPr>
-                  <w:noProof/>
-                  <w:sz w:val="16"/>
-                </w:rPr>
-              </w:pPr>
-              <w:r>
-                <w:rPr>
-                  <w:noProof/>
-                  <w:sz w:val="16"/>
-                  <w:szCs w:val="24"/>
-                </w:rPr>
-                <w:t>[8]</w:t>
-              </w:r>
-              <w:r>
-                <w:rPr>
-                  <w:noProof/>
-                  <w:sz w:val="16"/>
-                  <w:szCs w:val="24"/>
-                </w:rPr>
-                <w:tab/>
-                <w:t>E. Huttner-Lo</w:t>
-              </w:r>
-              <w:r>
-                <w:rPr>
-                  <w:noProof/>
-                  <w:sz w:val="16"/>
-                  <w:szCs w:val="24"/>
-                </w:rPr>
-                <w:t xml:space="preserve">an, G. Beazley, C. Glenwerks, A. Napier, J. Littenberg-Tobias, and J. Reich, “Making a Creative Commons MOOC: Challenges and Opportunities,” in </w:t>
+                <w:t xml:space="preserve"> and Opportunities,” in </w:t>
               </w:r>
               <w:r>
                 <w:rPr>
@@ -1361,17 +1533,6 @@
                 </w:rPr>
                 <w:t>, 2018, pp. 81–84.</w:t>
               </w:r>
-            </w:p>
-            <w:p>
-              <w:pPr>
-                <w:widowControl w:val="0"/>
-                <w:autoSpaceDE w:val="0"/>
-                <w:autoSpaceDN w:val="0"/>
-                <w:adjustRightInd w:val="0"/>
-                <w:spacing w:after="40" w:line="240" w:lineRule="exact"/>
-                <w:ind w:left="640" w:hanging="640"/>
-                <w:jc w:val="both"/>
-              </w:pPr>
               <w:r>
                 <w:rPr>
                   <w:noProof/>
@@ -1380,47 +1541,6 @@
                 </w:rPr>
                 <w:fldChar w:fldCharType="end"/>
               </w:r>
-            </w:p>
-            <w:p>
-              <w:pPr>
-                <w:pStyle w:val="references"/>
-                <w:numPr>
-                  <w:ilvl w:val="0"/>
-                  <w:numId w:val="0"/>
-                </w:numPr>
-                <w:ind w:left="360" w:hanging="360"/>
-              </w:pPr>
-            </w:p>
-            <w:p>
-              <w:pPr>
-                <w:widowControl w:val="0"/>
-                <w:autoSpaceDE w:val="0"/>
-                <w:autoSpaceDN w:val="0"/>
-                <w:adjustRightInd w:val="0"/>
-                <w:jc w:val="both"/>
-                <w:rPr>
-                  <w:noProof/>
-                  <w:sz w:val="16"/>
-                  <w:szCs w:val="16"/>
-                </w:rPr>
-              </w:pPr>
-            </w:p>
-            <w:p>
-              <w:pPr>
-                <w:pStyle w:val="references"/>
-                <w:numPr>
-                  <w:ilvl w:val="0"/>
-                  <w:numId w:val="0"/>
-                </w:numPr>
-                <w:ind w:left="360"/>
-                <w:sectPr>
-                  <w:type w:val="continuous"/>
-                  <w:pgSz w:w="11909" w:h="16834" w:code="9"/>
-                  <w:pgMar w:top="1080" w:right="734" w:bottom="2434" w:left="734" w:header="720" w:footer="720" w:gutter="0"/>
-                  <w:cols w:num="2" w:space="340"/>
-                  <w:docGrid w:linePitch="360"/>
-                </w:sectPr>
-              </w:pPr>
             </w:p>
           </w:sdtContent>
         </w:sdt>
@@ -1929,7 +2049,7 @@
     <w:nsid w:val="20AF0333"/>
     <w:multiLevelType w:val="hybridMultilevel"/>
     <w:tmpl w:val="CB0E7F4E"/>
-    <w:lvl w:ilvl="0" w:tplc="005AECFA">
+    <w:lvl w:ilvl="0" w:tplc="D390D85C">
       <w:start w:val="1"/>
       <w:numFmt w:val="lowerLetter"/>
       <w:lvlText w:val="%1."/>
@@ -1946,7 +2066,7 @@
         <w:iCs w:val="0"/>
       </w:rPr>
     </w:lvl>
-    <w:lvl w:ilvl="1" w:tplc="CE08B040">
+    <w:lvl w:ilvl="1" w:tplc="C9FECD32">
       <w:start w:val="1"/>
       <w:numFmt w:val="lowerLetter"/>
       <w:lvlText w:val="%2."/>
@@ -1961,7 +2081,7 @@
         <w:rFonts w:cs="Times New Roman"/>
       </w:rPr>
     </w:lvl>
-    <w:lvl w:ilvl="2" w:tplc="0D2CC1C6">
+    <w:lvl w:ilvl="2" w:tplc="A6F2159C">
       <w:start w:val="1"/>
       <w:numFmt w:val="lowerRoman"/>
       <w:lvlText w:val="%3."/>
@@ -1976,7 +2096,7 @@
         <w:rFonts w:cs="Times New Roman"/>
       </w:rPr>
     </w:lvl>
-    <w:lvl w:ilvl="3" w:tplc="7F683F4A">
+    <w:lvl w:ilvl="3" w:tplc="409E4FDE">
       <w:start w:val="1"/>
       <w:numFmt w:val="decimal"/>
       <w:lvlText w:val="%4."/>
@@ -1991,7 +2111,7 @@
         <w:rFonts w:cs="Times New Roman"/>
       </w:rPr>
     </w:lvl>
-    <w:lvl w:ilvl="4" w:tplc="730875E0">
+    <w:lvl w:ilvl="4" w:tplc="86F86898">
       <w:start w:val="1"/>
       <w:numFmt w:val="lowerLetter"/>
       <w:lvlText w:val="%5."/>
@@ -2006,7 +2126,7 @@
         <w:rFonts w:cs="Times New Roman"/>
       </w:rPr>
     </w:lvl>
-    <w:lvl w:ilvl="5" w:tplc="8F6220F0">
+    <w:lvl w:ilvl="5" w:tplc="0596C894">
       <w:start w:val="1"/>
       <w:numFmt w:val="lowerRoman"/>
       <w:lvlText w:val="%6."/>
@@ -2021,7 +2141,7 @@
         <w:rFonts w:cs="Times New Roman"/>
       </w:rPr>
     </w:lvl>
-    <w:lvl w:ilvl="6" w:tplc="186C4CE6">
+    <w:lvl w:ilvl="6" w:tplc="4D589854">
       <w:start w:val="1"/>
       <w:numFmt w:val="decimal"/>
       <w:lvlText w:val="%7."/>
@@ -2036,7 +2156,7 @@
         <w:rFonts w:cs="Times New Roman"/>
       </w:rPr>
     </w:lvl>
-    <w:lvl w:ilvl="7" w:tplc="719E320C">
+    <w:lvl w:ilvl="7" w:tplc="759C47D2">
       <w:start w:val="1"/>
       <w:numFmt w:val="lowerLetter"/>
       <w:lvlText w:val="%8."/>
@@ -2051,7 +2171,7 @@
         <w:rFonts w:cs="Times New Roman"/>
       </w:rPr>
     </w:lvl>
-    <w:lvl w:ilvl="8" w:tplc="4344F744">
+    <w:lvl w:ilvl="8" w:tplc="C32AB4F4">
       <w:start w:val="1"/>
       <w:numFmt w:val="lowerRoman"/>
       <w:lvlText w:val="%9."/>
@@ -2071,7 +2191,7 @@
     <w:nsid w:val="26FE1FCF"/>
     <w:multiLevelType w:val="hybridMultilevel"/>
     <w:tmpl w:val="33826962"/>
-    <w:lvl w:ilvl="0" w:tplc="0D92D914">
+    <w:lvl w:ilvl="0" w:tplc="64A0B2B4">
       <w:start w:val="1"/>
       <w:numFmt w:val="decimal"/>
       <w:pStyle w:val="footnote"/>
@@ -2107,7 +2227,7 @@
         </w14:textOutline>
       </w:rPr>
     </w:lvl>
-    <w:lvl w:ilvl="1" w:tplc="74209496">
+    <w:lvl w:ilvl="1" w:tplc="30B63F0A">
       <w:start w:val="1"/>
       <w:numFmt w:val="lowerLetter"/>
       <w:lvlText w:val="%2."/>
@@ -2122,7 +2242,7 @@
         <w:rFonts w:cs="Times New Roman"/>
       </w:rPr>
     </w:lvl>
-    <w:lvl w:ilvl="2" w:tplc="A9F0E202">
+    <w:lvl w:ilvl="2" w:tplc="F7B45026">
       <w:start w:val="1"/>
       <w:numFmt w:val="lowerRoman"/>
       <w:lvlText w:val="%3."/>
@@ -2137,7 +2257,7 @@
         <w:rFonts w:cs="Times New Roman"/>
       </w:rPr>
     </w:lvl>
-    <w:lvl w:ilvl="3" w:tplc="2AA2EE40">
+    <w:lvl w:ilvl="3" w:tplc="14D44D66">
       <w:start w:val="1"/>
       <w:numFmt w:val="decimal"/>
       <w:lvlText w:val="%4."/>
@@ -2152,7 +2272,7 @@
         <w:rFonts w:cs="Times New Roman"/>
       </w:rPr>
     </w:lvl>
-    <w:lvl w:ilvl="4" w:tplc="D3CA7D9E">
+    <w:lvl w:ilvl="4" w:tplc="AA8C3E82">
       <w:start w:val="1"/>
       <w:numFmt w:val="lowerLetter"/>
       <w:lvlText w:val="%5."/>
@@ -2167,7 +2287,7 @@
         <w:rFonts w:cs="Times New Roman"/>
       </w:rPr>
     </w:lvl>
-    <w:lvl w:ilvl="5" w:tplc="9836B972">
+    <w:lvl w:ilvl="5" w:tplc="838C0CE4">
       <w:start w:val="1"/>
       <w:numFmt w:val="lowerRoman"/>
       <w:lvlText w:val="%6."/>
@@ -2182,7 +2302,7 @@
         <w:rFonts w:cs="Times New Roman"/>
       </w:rPr>
     </w:lvl>
-    <w:lvl w:ilvl="6" w:tplc="C9AA2070">
+    <w:lvl w:ilvl="6" w:tplc="F69C403A">
       <w:start w:val="1"/>
       <w:numFmt w:val="decimal"/>
       <w:lvlText w:val="%7."/>
@@ -2197,7 +2317,7 @@
         <w:rFonts w:cs="Times New Roman"/>
       </w:rPr>
     </w:lvl>
-    <w:lvl w:ilvl="7" w:tplc="CACA5D68">
+    <w:lvl w:ilvl="7" w:tplc="7EC8364A">
       <w:start w:val="1"/>
       <w:numFmt w:val="lowerLetter"/>
       <w:lvlText w:val="%8."/>
@@ -2212,7 +2332,7 @@
         <w:rFonts w:cs="Times New Roman"/>
       </w:rPr>
     </w:lvl>
-    <w:lvl w:ilvl="8" w:tplc="BF6C11E0">
+    <w:lvl w:ilvl="8" w:tplc="2A7099E8">
       <w:start w:val="1"/>
       <w:numFmt w:val="lowerRoman"/>
       <w:lvlText w:val="%9."/>
@@ -2232,7 +2352,7 @@
     <w:nsid w:val="37660336"/>
     <w:multiLevelType w:val="hybridMultilevel"/>
     <w:tmpl w:val="78D27160"/>
-    <w:lvl w:ilvl="0" w:tplc="839A1D6A">
+    <w:lvl w:ilvl="0" w:tplc="59AA3222">
       <w:start w:val="1"/>
       <w:numFmt w:val="bullet"/>
       <w:pStyle w:val="bulletlist"/>
@@ -2248,7 +2368,7 @@
         <w:rFonts w:ascii="Symbol" w:hAnsi="Symbol" w:hint="default"/>
       </w:rPr>
     </w:lvl>
-    <w:lvl w:ilvl="1" w:tplc="B7F6F594">
+    <w:lvl w:ilvl="1" w:tplc="8D36CA12">
       <w:start w:val="1"/>
       <w:numFmt w:val="bullet"/>
       <w:lvlText w:val="o"/>
@@ -2263,7 +2383,7 @@
         <w:rFonts w:ascii="Courier New" w:hAnsi="Courier New" w:hint="default"/>
       </w:rPr>
     </w:lvl>
-    <w:lvl w:ilvl="2" w:tplc="F274F4AA">
+    <w:lvl w:ilvl="2" w:tplc="A12E09C4">
       <w:start w:val="1"/>
       <w:numFmt w:val="bullet"/>
       <w:lvlText w:val=""/>
@@ -2278,7 +2398,7 @@
         <w:rFonts w:ascii="Wingdings" w:hAnsi="Wingdings" w:hint="default"/>
       </w:rPr>
     </w:lvl>
-    <w:lvl w:ilvl="3" w:tplc="AFF848A0">
+    <w:lvl w:ilvl="3" w:tplc="23200410">
       <w:start w:val="1"/>
       <w:numFmt w:val="bullet"/>
       <w:lvlText w:val=""/>
@@ -2293,7 +2413,7 @@
         <w:rFonts w:ascii="Symbol" w:hAnsi="Symbol" w:hint="default"/>
       </w:rPr>
     </w:lvl>
-    <w:lvl w:ilvl="4" w:tplc="B4C8F454">
+    <w:lvl w:ilvl="4" w:tplc="2FD087A4">
       <w:start w:val="1"/>
       <w:numFmt w:val="bullet"/>
       <w:lvlText w:val="o"/>
@@ -2308,7 +2428,7 @@
         <w:rFonts w:ascii="Courier New" w:hAnsi="Courier New" w:hint="default"/>
       </w:rPr>
     </w:lvl>
-    <w:lvl w:ilvl="5" w:tplc="F1387542">
+    <w:lvl w:ilvl="5" w:tplc="3082735C">
       <w:start w:val="1"/>
       <w:numFmt w:val="bullet"/>
       <w:lvlText w:val=""/>
@@ -2323,7 +2443,7 @@
         <w:rFonts w:ascii="Wingdings" w:hAnsi="Wingdings" w:hint="default"/>
       </w:rPr>
     </w:lvl>
-    <w:lvl w:ilvl="6" w:tplc="F1A4DD1E">
+    <w:lvl w:ilvl="6" w:tplc="169490C0">
       <w:start w:val="1"/>
       <w:numFmt w:val="bullet"/>
       <w:lvlText w:val=""/>
@@ -2338,7 +2458,7 @@
         <w:rFonts w:ascii="Symbol" w:hAnsi="Symbol" w:hint="default"/>
       </w:rPr>
     </w:lvl>
-    <w:lvl w:ilvl="7" w:tplc="4F5AB10C">
+    <w:lvl w:ilvl="7" w:tplc="7E6A409C">
       <w:start w:val="1"/>
       <w:numFmt w:val="bullet"/>
       <w:lvlText w:val="o"/>
@@ -2353,7 +2473,7 @@
         <w:rFonts w:ascii="Courier New" w:hAnsi="Courier New" w:hint="default"/>
       </w:rPr>
     </w:lvl>
-    <w:lvl w:ilvl="8" w:tplc="A63A9E94">
+    <w:lvl w:ilvl="8" w:tplc="1B2CBEC0">
       <w:start w:val="1"/>
       <w:numFmt w:val="bullet"/>
       <w:lvlText w:val=""/>
@@ -2600,7 +2720,7 @@
     <w:nsid w:val="4BD90587"/>
     <w:multiLevelType w:val="hybridMultilevel"/>
     <w:tmpl w:val="DEFE5888"/>
-    <w:lvl w:ilvl="0" w:tplc="134A4F66">
+    <w:lvl w:ilvl="0" w:tplc="78887882">
       <w:numFmt w:val="bullet"/>
       <w:lvlText w:val="•"/>
       <w:lvlJc w:val="left"/>
@@ -2611,7 +2731,7 @@
         <w:rFonts w:ascii="Times New Roman" w:eastAsia="MS Mincho" w:hAnsi="Times New Roman" w:cs="Times New Roman" w:hint="default"/>
       </w:rPr>
     </w:lvl>
-    <w:lvl w:ilvl="1" w:tplc="890E7EDA" w:tentative="1">
+    <w:lvl w:ilvl="1" w:tplc="9232F998" w:tentative="1">
       <w:start w:val="1"/>
       <w:numFmt w:val="bullet"/>
       <w:lvlText w:val="o"/>
@@ -2623,7 +2743,7 @@
         <w:rFonts w:ascii="Courier New" w:hAnsi="Courier New" w:cs="Courier New" w:hint="default"/>
       </w:rPr>
     </w:lvl>
-    <w:lvl w:ilvl="2" w:tplc="E7ECD6AA" w:tentative="1">
+    <w:lvl w:ilvl="2" w:tplc="C27A39BA" w:tentative="1">
       <w:start w:val="1"/>
       <w:numFmt w:val="bullet"/>
       <w:lvlText w:val=""/>
@@ -2635,7 +2755,7 @@
         <w:rFonts w:ascii="Wingdings" w:hAnsi="Wingdings" w:hint="default"/>
       </w:rPr>
     </w:lvl>
-    <w:lvl w:ilvl="3" w:tplc="FA263230" w:tentative="1">
+    <w:lvl w:ilvl="3" w:tplc="E2348D30" w:tentative="1">
       <w:start w:val="1"/>
       <w:numFmt w:val="bullet"/>
       <w:lvlText w:val=""/>
@@ -2647,7 +2767,7 @@
         <w:rFonts w:ascii="Symbol" w:hAnsi="Symbol" w:hint="default"/>
       </w:rPr>
     </w:lvl>
-    <w:lvl w:ilvl="4" w:tplc="B4C8EAB4" w:tentative="1">
+    <w:lvl w:ilvl="4" w:tplc="EB060672" w:tentative="1">
       <w:start w:val="1"/>
       <w:numFmt w:val="bullet"/>
       <w:lvlText w:val="o"/>
@@ -2659,7 +2779,7 @@
         <w:rFonts w:ascii="Courier New" w:hAnsi="Courier New" w:cs="Courier New" w:hint="default"/>
       </w:rPr>
     </w:lvl>
-    <w:lvl w:ilvl="5" w:tplc="78086A3C" w:tentative="1">
+    <w:lvl w:ilvl="5" w:tplc="80A4A3A8" w:tentative="1">
       <w:start w:val="1"/>
       <w:numFmt w:val="bullet"/>
       <w:lvlText w:val=""/>
@@ -2671,7 +2791,7 @@
         <w:rFonts w:ascii="Wingdings" w:hAnsi="Wingdings" w:hint="default"/>
       </w:rPr>
     </w:lvl>
-    <w:lvl w:ilvl="6" w:tplc="14961EEE" w:tentative="1">
+    <w:lvl w:ilvl="6" w:tplc="0BC01FF6" w:tentative="1">
       <w:start w:val="1"/>
       <w:numFmt w:val="bullet"/>
       <w:lvlText w:val=""/>
@@ -2683,7 +2803,7 @@
         <w:rFonts w:ascii="Symbol" w:hAnsi="Symbol" w:hint="default"/>
       </w:rPr>
     </w:lvl>
-    <w:lvl w:ilvl="7" w:tplc="FDF66B8C" w:tentative="1">
+    <w:lvl w:ilvl="7" w:tplc="A36CE1AE" w:tentative="1">
       <w:start w:val="1"/>
       <w:numFmt w:val="bullet"/>
       <w:lvlText w:val="o"/>
@@ -2695,7 +2815,7 @@
         <w:rFonts w:ascii="Courier New" w:hAnsi="Courier New" w:cs="Courier New" w:hint="default"/>
       </w:rPr>
     </w:lvl>
-    <w:lvl w:ilvl="8" w:tplc="59520F4E" w:tentative="1">
+    <w:lvl w:ilvl="8" w:tplc="5C8A9C14" w:tentative="1">
       <w:start w:val="1"/>
       <w:numFmt w:val="bullet"/>
       <w:lvlText w:val=""/>
@@ -2739,7 +2859,7 @@
     <w:nsid w:val="6C402C58"/>
     <w:multiLevelType w:val="hybridMultilevel"/>
     <w:tmpl w:val="3C0611EA"/>
-    <w:lvl w:ilvl="0" w:tplc="C69CF0B8">
+    <w:lvl w:ilvl="0" w:tplc="600ACF3C">
       <w:start w:val="1"/>
       <w:numFmt w:val="decimal"/>
       <w:pStyle w:val="figurecaption"/>
@@ -2759,7 +2879,7 @@
         <w:szCs w:val="16"/>
       </w:rPr>
     </w:lvl>
-    <w:lvl w:ilvl="1" w:tplc="4BC6715E">
+    <w:lvl w:ilvl="1" w:tplc="CF963E4A">
       <w:start w:val="1"/>
       <w:numFmt w:val="lowerLetter"/>
       <w:lvlText w:val="%2."/>
@@ -2774,7 +2894,7 @@
         <w:rFonts w:cs="Times New Roman"/>
       </w:rPr>
     </w:lvl>
-    <w:lvl w:ilvl="2" w:tplc="BD40BF7E">
+    <w:lvl w:ilvl="2" w:tplc="282A38B2">
       <w:start w:val="1"/>
       <w:numFmt w:val="lowerRoman"/>
       <w:lvlText w:val="%3."/>
@@ -2789,7 +2909,7 @@
         <w:rFonts w:cs="Times New Roman"/>
       </w:rPr>
     </w:lvl>
-    <w:lvl w:ilvl="3" w:tplc="BC440902">
+    <w:lvl w:ilvl="3" w:tplc="6C542A8C">
       <w:start w:val="1"/>
       <w:numFmt w:val="decimal"/>
       <w:lvlText w:val="%4."/>
@@ -2804,7 +2924,7 @@
         <w:rFonts w:cs="Times New Roman"/>
       </w:rPr>
     </w:lvl>
-    <w:lvl w:ilvl="4" w:tplc="EBB65B94">
+    <w:lvl w:ilvl="4" w:tplc="9A1A6C42">
       <w:start w:val="1"/>
       <w:numFmt w:val="lowerLetter"/>
       <w:lvlText w:val="%5."/>
@@ -2819,7 +2939,7 @@
         <w:rFonts w:cs="Times New Roman"/>
       </w:rPr>
     </w:lvl>
-    <w:lvl w:ilvl="5" w:tplc="DAB8682C">
+    <w:lvl w:ilvl="5" w:tplc="BF3AAA8A">
       <w:start w:val="1"/>
       <w:numFmt w:val="lowerRoman"/>
       <w:lvlText w:val="%6."/>
@@ -2834,7 +2954,7 @@
         <w:rFonts w:cs="Times New Roman"/>
       </w:rPr>
     </w:lvl>
-    <w:lvl w:ilvl="6" w:tplc="F5F8E2DE">
+    <w:lvl w:ilvl="6" w:tplc="FE605058">
       <w:start w:val="1"/>
       <w:numFmt w:val="decimal"/>
       <w:lvlText w:val="%7."/>
@@ -2849,7 +2969,7 @@
         <w:rFonts w:cs="Times New Roman"/>
       </w:rPr>
     </w:lvl>
-    <w:lvl w:ilvl="7" w:tplc="E5B2A178">
+    <w:lvl w:ilvl="7" w:tplc="C36CBF22">
       <w:start w:val="1"/>
       <w:numFmt w:val="lowerLetter"/>
       <w:lvlText w:val="%8."/>
@@ -2864,7 +2984,7 @@
         <w:rFonts w:cs="Times New Roman"/>
       </w:rPr>
     </w:lvl>
-    <w:lvl w:ilvl="8" w:tplc="192C1240">
+    <w:lvl w:ilvl="8" w:tplc="F1F4C0EC">
       <w:start w:val="1"/>
       <w:numFmt w:val="lowerRoman"/>
       <w:lvlText w:val="%9."/>
@@ -2910,7 +3030,7 @@
     <w:nsid w:val="770420E6"/>
     <w:multiLevelType w:val="hybridMultilevel"/>
     <w:tmpl w:val="BF0E2F54"/>
-    <w:lvl w:ilvl="0" w:tplc="C312292A">
+    <w:lvl w:ilvl="0" w:tplc="5A18C046">
       <w:start w:val="1"/>
       <w:numFmt w:val="bullet"/>
       <w:lvlText w:val=""/>
@@ -2922,7 +3042,7 @@
         <w:rFonts w:ascii="Symbol" w:hAnsi="Symbol" w:hint="default"/>
       </w:rPr>
     </w:lvl>
-    <w:lvl w:ilvl="1" w:tplc="7598D4BA" w:tentative="1">
+    <w:lvl w:ilvl="1" w:tplc="B77806E2" w:tentative="1">
       <w:start w:val="1"/>
       <w:numFmt w:val="bullet"/>
       <w:lvlText w:val="o"/>
@@ -2934,7 +3054,7 @@
         <w:rFonts w:ascii="Courier New" w:hAnsi="Courier New" w:cs="Courier New" w:hint="default"/>
       </w:rPr>
     </w:lvl>
-    <w:lvl w:ilvl="2" w:tplc="64B62020" w:tentative="1">
+    <w:lvl w:ilvl="2" w:tplc="483EF26C" w:tentative="1">
       <w:start w:val="1"/>
       <w:numFmt w:val="bullet"/>
       <w:lvlText w:val=""/>
@@ -2946,7 +3066,7 @@
         <w:rFonts w:ascii="Wingdings" w:hAnsi="Wingdings" w:hint="default"/>
       </w:rPr>
     </w:lvl>
-    <w:lvl w:ilvl="3" w:tplc="BEE6F4F8" w:tentative="1">
+    <w:lvl w:ilvl="3" w:tplc="AFDE4C3C" w:tentative="1">
       <w:start w:val="1"/>
       <w:numFmt w:val="bullet"/>
       <w:lvlText w:val=""/>
@@ -2958,7 +3078,7 @@
         <w:rFonts w:ascii="Symbol" w:hAnsi="Symbol" w:hint="default"/>
       </w:rPr>
     </w:lvl>
-    <w:lvl w:ilvl="4" w:tplc="8C8441A6" w:tentative="1">
+    <w:lvl w:ilvl="4" w:tplc="212ACCEC" w:tentative="1">
       <w:start w:val="1"/>
       <w:numFmt w:val="bullet"/>
       <w:lvlText w:val="o"/>
@@ -2970,7 +3090,7 @@
         <w:rFonts w:ascii="Courier New" w:hAnsi="Courier New" w:cs="Courier New" w:hint="default"/>
       </w:rPr>
     </w:lvl>
-    <w:lvl w:ilvl="5" w:tplc="E488E32A" w:tentative="1">
+    <w:lvl w:ilvl="5" w:tplc="1C8EFADC" w:tentative="1">
       <w:start w:val="1"/>
       <w:numFmt w:val="bullet"/>
       <w:lvlText w:val=""/>
@@ -2982,7 +3102,7 @@
         <w:rFonts w:ascii="Wingdings" w:hAnsi="Wingdings" w:hint="default"/>
       </w:rPr>
     </w:lvl>
-    <w:lvl w:ilvl="6" w:tplc="574C6548" w:tentative="1">
+    <w:lvl w:ilvl="6" w:tplc="967480AE" w:tentative="1">
       <w:start w:val="1"/>
       <w:numFmt w:val="bullet"/>
       <w:lvlText w:val=""/>
@@ -2994,7 +3114,7 @@
         <w:rFonts w:ascii="Symbol" w:hAnsi="Symbol" w:hint="default"/>
       </w:rPr>
     </w:lvl>
-    <w:lvl w:ilvl="7" w:tplc="0F44FF06" w:tentative="1">
+    <w:lvl w:ilvl="7" w:tplc="1A244D30" w:tentative="1">
       <w:start w:val="1"/>
       <w:numFmt w:val="bullet"/>
       <w:lvlText w:val="o"/>
@@ -3006,7 +3126,7 @@
         <w:rFonts w:ascii="Courier New" w:hAnsi="Courier New" w:cs="Courier New" w:hint="default"/>
       </w:rPr>
     </w:lvl>
-    <w:lvl w:ilvl="8" w:tplc="0BEA6C40" w:tentative="1">
+    <w:lvl w:ilvl="8" w:tplc="926E151E" w:tentative="1">
       <w:start w:val="1"/>
       <w:numFmt w:val="bullet"/>
       <w:lvlText w:val=""/>
@@ -3023,7 +3143,7 @@
     <w:nsid w:val="7CD255F0"/>
     <w:multiLevelType w:val="hybridMultilevel"/>
     <w:tmpl w:val="1BBC66D6"/>
-    <w:lvl w:ilvl="0" w:tplc="9E6067B8">
+    <w:lvl w:ilvl="0" w:tplc="2728865A">
       <w:start w:val="1"/>
       <w:numFmt w:val="lowerLetter"/>
       <w:pStyle w:val="tablefootnote"/>
@@ -3057,7 +3177,7 @@
         </w14:textOutline>
       </w:rPr>
     </w:lvl>
-    <w:lvl w:ilvl="1" w:tplc="9CA042EE" w:tentative="1">
+    <w:lvl w:ilvl="1" w:tplc="BB96158E" w:tentative="1">
       <w:start w:val="1"/>
       <w:numFmt w:val="lowerLetter"/>
       <w:lvlText w:val="%2."/>
@@ -3066,7 +3186,7 @@
         <w:ind w:left="1469" w:hanging="360"/>
       </w:pPr>
     </w:lvl>
-    <w:lvl w:ilvl="2" w:tplc="192E57B0" w:tentative="1">
+    <w:lvl w:ilvl="2" w:tplc="5B7E824C" w:tentative="1">
       <w:start w:val="1"/>
       <w:numFmt w:val="lowerRoman"/>
       <w:lvlText w:val="%3."/>
@@ -3075,7 +3195,7 @@
         <w:ind w:left="2189" w:hanging="180"/>
       </w:pPr>
     </w:lvl>
-    <w:lvl w:ilvl="3" w:tplc="69AEB02C" w:tentative="1">
+    <w:lvl w:ilvl="3" w:tplc="FACE6474" w:tentative="1">
       <w:start w:val="1"/>
       <w:numFmt w:val="decimal"/>
       <w:lvlText w:val="%4."/>
@@ -3084,7 +3204,7 @@
         <w:ind w:left="2909" w:hanging="360"/>
       </w:pPr>
     </w:lvl>
-    <w:lvl w:ilvl="4" w:tplc="2110E54C" w:tentative="1">
+    <w:lvl w:ilvl="4" w:tplc="3B8CB23E" w:tentative="1">
       <w:start w:val="1"/>
       <w:numFmt w:val="lowerLetter"/>
       <w:lvlText w:val="%5."/>
@@ -3093,7 +3213,7 @@
         <w:ind w:left="3629" w:hanging="360"/>
       </w:pPr>
     </w:lvl>
-    <w:lvl w:ilvl="5" w:tplc="4820887E" w:tentative="1">
+    <w:lvl w:ilvl="5" w:tplc="93F6B702" w:tentative="1">
       <w:start w:val="1"/>
       <w:numFmt w:val="lowerRoman"/>
       <w:lvlText w:val="%6."/>
@@ -3102,7 +3222,7 @@
         <w:ind w:left="4349" w:hanging="180"/>
       </w:pPr>
     </w:lvl>
-    <w:lvl w:ilvl="6" w:tplc="DC38E370" w:tentative="1">
+    <w:lvl w:ilvl="6" w:tplc="56848928" w:tentative="1">
       <w:start w:val="1"/>
       <w:numFmt w:val="decimal"/>
       <w:lvlText w:val="%7."/>
@@ -3111,7 +3231,7 @@
         <w:ind w:left="5069" w:hanging="360"/>
       </w:pPr>
     </w:lvl>
-    <w:lvl w:ilvl="7" w:tplc="061CC3DC" w:tentative="1">
+    <w:lvl w:ilvl="7" w:tplc="29EEF006" w:tentative="1">
       <w:start w:val="1"/>
       <w:numFmt w:val="lowerLetter"/>
       <w:lvlText w:val="%8."/>
@@ -3120,7 +3240,7 @@
         <w:ind w:left="5789" w:hanging="360"/>
       </w:pPr>
     </w:lvl>
-    <w:lvl w:ilvl="8" w:tplc="7A1A9776" w:tentative="1">
+    <w:lvl w:ilvl="8" w:tplc="C38AF656" w:tentative="1">
       <w:start w:val="1"/>
       <w:numFmt w:val="lowerRoman"/>
       <w:lvlText w:val="%9."/>
@@ -4185,6 +4305,18 @@
       <w:vertAlign w:val="superscript"/>
     </w:rPr>
   </w:style>
+  <w:style w:type="paragraph" w:styleId="NoSpacing">
+    <w:name w:val="No Spacing"/>
+    <w:uiPriority w:val="68"/>
+    <w:rsid w:val="00884FC8"/>
+    <w:pPr>
+      <w:jc w:val="center"/>
+    </w:pPr>
+    <w:rPr>
+      <w:rFonts w:ascii="Times New Roman" w:hAnsi="Times New Roman"/>
+      <w:lang w:val="en-US" w:eastAsia="en-US"/>
+    </w:rPr>
+  </w:style>
 </w:styles>
 </file>
 
@@ -4511,7 +4643,7 @@
 </file>
 
 <file path=customXml/itemProps1.xml><?xml version="1.0" encoding="utf-8"?>
-<ds:datastoreItem xmlns:ds="http://schemas.openxmlformats.org/officeDocument/2006/customXml" ds:itemID="{CD117402-A0CA-43CA-8F52-FEF7235AB167}">
+<ds:datastoreItem xmlns:ds="http://schemas.openxmlformats.org/officeDocument/2006/customXml" ds:itemID="{983666D9-375A-40CF-85D4-56E7C30F480C}">
   <ds:schemaRefs>
     <ds:schemaRef ds:uri="http://schemas.openxmlformats.org/officeDocument/2006/bibliography"/>
   </ds:schemaRefs>

</xml_diff>

<commit_message>
docx and pdf updated, getting pretty close to final I hope
</commit_message>
<xml_diff>
--- a/abstract-initial-submission/anonymous_abstract.docx
+++ b/abstract-initial-submission/anonymous_abstract.docx
@@ -8,8 +8,6 @@
           <w:rFonts w:eastAsia="MS Mincho"/>
         </w:rPr>
       </w:pPr>
-      <w:bookmarkStart w:id="0" w:name="_GoBack"/>
-      <w:bookmarkEnd w:id="0"/>
       <w:r>
         <w:rPr>
           <w:rFonts w:eastAsia="MS Mincho"/>
@@ -73,13 +71,10 @@
         <w:pStyle w:val="BodyText"/>
         <w:spacing w:after="0"/>
       </w:pPr>
-      <w:bookmarkStart w:id="1" w:name="_Hlk8542826"/>
-      <w:bookmarkStart w:id="2" w:name="_Hlk8542814"/>
-      <w:r>
-        <w:t xml:space="preserve">Traditional on-campus education is often prohibitive for people with physical or mental disabilities. The increasing availability of online courses makes it possible for </w:t>
-      </w:r>
-      <w:r>
-        <w:t>previously marginalized students to attain higher levels of education. The Georgia Institute of Technology</w:t>
+      <w:bookmarkStart w:id="0" w:name="_Hlk8542826"/>
+      <w:bookmarkStart w:id="1" w:name="_Hlk8542814"/>
+      <w:r>
+        <w:t>Traditional on-campus education is often prohibitive for people with physical or mental disabilities. The increasing availability of online courses makes it possible for previously marginalized students to attain higher levels of education. The Georgia Institute of Technology</w:t>
       </w:r>
       <w:r>
         <w:t>’s</w:t>
@@ -91,33 +86,33 @@
         <w:t xml:space="preserve">program </w:t>
       </w:r>
       <w:r>
-        <w:t>is a perfect example. The fully online, blended MOOC format makes postgraduate educ</w:t>
-      </w:r>
-      <w:r>
-        <w:t>ation possible for those left behind by traditional universities. The low cost (currently $7000 for the program) makes it affordable. The flexible, MOOC-based instruction attracts people who already have enough structured time in their lives. Many students</w:t>
-      </w:r>
-      <w:r>
-        <w:t xml:space="preserve"> are non-traditional professionals.</w:t>
+        <w:t>is a perfect example. The fully online, blended MOOC format makes postgraduate education possible for those left behind by traditional universities. The low cost (currently $7000 for the program) makes it affordable. The flexible, MOOC-based instruction attracts people who already have enough structured time in their lives. Many students are non-traditional professionals.</w:t>
       </w:r>
     </w:p>
     <w:p>
       <w:pPr>
         <w:pStyle w:val="BodyText"/>
       </w:pPr>
-      <w:bookmarkStart w:id="3" w:name="_Hlk8542839"/>
-      <w:bookmarkEnd w:id="1"/>
-      <w:r>
-        <w:t>In this case study, we describe a project that started with two goals. To present methods and results, both goals involved building a MOOC on an open source platform. After several iterations of researching MOOCs, we cho</w:t>
-      </w:r>
-      <w:r>
-        <w:t>se the Moodle platform and implemented it on Amazon Web Services (AWS). Because this was a semester-long project for a Computer Science graduate course, the primary functional requirement was to limit costs – AWS' so-called free tier is not always free! Be</w:t>
-      </w:r>
-      <w:r>
-        <w:t>cause the project was a prototype, specific considerations customarily needed for a highly scalable MOOC were not a requirement. Proof of concept was the goal.</w:t>
+      <w:bookmarkStart w:id="2" w:name="_Hlk8542839"/>
+      <w:bookmarkEnd w:id="0"/>
+      <w:r>
+        <w:t xml:space="preserve">In this case study, we describe a project that started with two goals. To present methods and results, both goals involved building a MOOC on an open source platform. After several iterations of researching MOOCs, we chose the Moodle platform and implemented it on Amazon Web Services (AWS). </w:t>
+      </w:r>
+      <w:r>
+        <w:t>T</w:t>
+      </w:r>
+      <w:r>
+        <w:t>his was a semester-long project for a Computer Science graduate course</w:t>
+      </w:r>
+      <w:r>
+        <w:t>. T</w:t>
+      </w:r>
+      <w:r>
+        <w:t>he primary functional requirement was to limit costs – AWS' so-called free tier is not always free! Because the project was a prototype, specific considerations customarily needed for a highly scalable MOOC were not a requirement. Proof of concept was the goal.</w:t>
       </w:r>
     </w:p>
+    <w:bookmarkEnd w:id="1"/>
     <w:bookmarkEnd w:id="2"/>
-    <w:bookmarkEnd w:id="3"/>
     <w:p>
       <w:pPr>
         <w:pStyle w:val="Heading1"/>
@@ -150,20 +145,23 @@
         <w:pStyle w:val="BodyText"/>
         <w:spacing w:after="0"/>
       </w:pPr>
-      <w:bookmarkStart w:id="4" w:name="_Hlk8542870"/>
-      <w:r>
-        <w:t>The first part of the pro</w:t>
-      </w:r>
-      <w:r>
-        <w:t>ject was to build a MOOC about MOOCs. Because we were going to perform all the Linux systems administration steps to set up and launch the MOOC instance, we documented those steps in a MOOC. One video in that MOOC shows how to launch "5-minute Moodle" usin</w:t>
-      </w:r>
-      <w:r>
-        <w:t>g the Bitnami Moodle Amazon Machine Image (AMI). This simple approach bypasses hours of Linux command line tasks, yet leaves the student without the knowledge of the Linux command line interface (CLI) environment. Because Moodle is not a "set and forget" a</w:t>
-      </w:r>
-      <w:r>
-        <w:t>pplication, learners will benefit from the DIY approach in future Moodle administration tasks.</w:t>
-      </w:r>
-      <w:bookmarkEnd w:id="4"/>
+      <w:bookmarkStart w:id="3" w:name="_Hlk8542870"/>
+      <w:r>
+        <w:t xml:space="preserve">The first part of the project was to build a MOOC about MOOCs. </w:t>
+      </w:r>
+      <w:r>
+        <w:t xml:space="preserve">We planned </w:t>
+      </w:r>
+      <w:r>
+        <w:t xml:space="preserve">to perform all the Linux systems administration steps to set up and launch the MOOC instance, </w:t>
+      </w:r>
+      <w:r>
+        <w:t xml:space="preserve">thus </w:t>
+      </w:r>
+      <w:r>
+        <w:t>we documented those steps in a MOOC. One video in that MOOC shows how to launch "5-minute Moodle" using the Bitnami Moodle Amazon Machine Image (AMI). This simple approach bypasses hours of Linux command line tasks, yet leaves the student without the knowledge of the Linux command line interface (CLI) environment. Because Moodle is not a "set and forget" application, learners will benefit from the DIY approach in future Moodle administration tasks.</w:t>
+      </w:r>
+      <w:bookmarkEnd w:id="3"/>
     </w:p>
     <w:p>
       <w:pPr>
@@ -171,10 +169,25 @@
         <w:spacing w:after="0"/>
       </w:pPr>
       <w:r>
-        <w:t>We considered the popular and sophisticated Open edX project but rejected because it needs more resources than the AWS free-tier provides. AWS makes a t2.micro i</w:t>
-      </w:r>
-      <w:r>
-        <w:t>nstance possible to run 24/7</w:t>
+        <w:t xml:space="preserve">We considered the popular and sophisticated Open edX project but rejected </w:t>
+      </w:r>
+      <w:r>
+        <w:t xml:space="preserve">it </w:t>
+      </w:r>
+      <w:r>
+        <w:t>because it need</w:t>
+      </w:r>
+      <w:r>
+        <w:t>s</w:t>
+      </w:r>
+      <w:r>
+        <w:t xml:space="preserve"> more resources than the AWS </w:t>
+      </w:r>
+      <w:r>
+        <w:t>free tier</w:t>
+      </w:r>
+      <w:r>
+        <w:t xml:space="preserve"> provides. AWS makes a t2.micro instance possible to run 24/7</w:t>
       </w:r>
       <w:r>
         <w:t xml:space="preserve"> for free</w:t>
@@ -194,10 +207,7 @@
         <w:pStyle w:val="BodyText"/>
       </w:pPr>
       <w:r>
-        <w:t>Moodle is more prevalent in international settings, especially in t</w:t>
-      </w:r>
-      <w:r>
-        <w:t xml:space="preserve">he developing world. </w:t>
+        <w:t xml:space="preserve">Moodle is more prevalent in international settings, especially in the developing world. </w:t>
       </w:r>
       <w:r>
         <w:t xml:space="preserve">Presumably, this is due to cost. </w:t>
@@ -226,10 +236,7 @@
         <w:pStyle w:val="Heading2"/>
       </w:pPr>
       <w:r>
-        <w:t>Analyzing MOOC Log D</w:t>
-      </w:r>
-      <w:r>
-        <w:t>ata: Focus on At-Risk Students</w:t>
+        <w:t>Analyzing MOOC Log Data: Focus on At-Risk Students</w:t>
       </w:r>
     </w:p>
     <w:p>
@@ -247,10 +254,7 @@
         <w:t xml:space="preserve">. A common goal in this type of analysis is </w:t>
       </w:r>
       <w:r>
-        <w:t>identifying "at-risk" students who are not l</w:t>
-      </w:r>
-      <w:r>
-        <w:t>ikely to pass a course</w:t>
+        <w:t>identifying "at-risk" students who are not likely to pass a course</w:t>
       </w:r>
       <w:r>
         <w:t xml:space="preserve"> </w:t>
@@ -322,10 +326,7 @@
         <w:t xml:space="preserve">all of </w:t>
       </w:r>
       <w:r>
-        <w:t>them. The MOOC manager will want to focus on the students who sign up with a full intent to finish. Tracking students manually is an impossible task in a well-subscribed MOOC – instructional staff must ap</w:t>
-      </w:r>
-      <w:r>
-        <w:t>ply automated tools</w:t>
+        <w:t>them. The MOOC manager will want to focus on the students who sign up with a full intent to finish. Tracking students manually is an impossible task in a well-subscribed MOOC – instructional staff must apply automated tools</w:t>
       </w:r>
       <w:r>
         <w:t>, or they will be overwhelmed.</w:t>
@@ -342,13 +343,13 @@
         <w:t>most of the</w:t>
       </w:r>
       <w:r>
-        <w:t xml:space="preserve"> published papers using data from their own companies or universities. There have been several att</w:t>
-      </w:r>
-      <w:r>
-        <w:t>empts to share MOOC log data publicly, but the challenge in terms of legal risk and standardizing a schema have been a barrier. This new knowledge led to a different approach where we documented the various ways of sharing MOOC data in a MOOC. We highlight</w:t>
-      </w:r>
-      <w:r>
-        <w:t>ed the successful approaches.</w:t>
+        <w:t xml:space="preserve"> published papers using data from their own companies or universities. There have been several attempts to share MOOC log data publicly, but the challenge</w:t>
+      </w:r>
+      <w:r>
+        <w:t>s</w:t>
+      </w:r>
+      <w:r>
+        <w:t xml:space="preserve"> in terms of legal risk and standardizing a schema have been a barrier. This new knowledge led to a different approach where we documented the various ways of sharing MOOC data in a MOOC. We highlighted the successful approaches.</w:t>
       </w:r>
       <w:r>
         <w:t xml:space="preserve"> </w:t>
@@ -404,10 +405,19 @@
         <w:t xml:space="preserve"> </w:t>
       </w:r>
       <w:r>
-        <w:t>and Just-in-time Teaching (JITT). We set out planning to obtain an anonymized data set. Based on old</w:t>
-      </w:r>
-      <w:r>
-        <w:t xml:space="preserve">er press releases, the Harvard/MIT Person-Course database looked like the right candidate. Once we realized this data set was not available, the search for publicly available data sets began. </w:t>
+        <w:t xml:space="preserve">and Just-in-time Teaching (JITT). We </w:t>
+      </w:r>
+      <w:r>
+        <w:t>initially planned</w:t>
+      </w:r>
+      <w:r>
+        <w:t xml:space="preserve"> to obtain an anonymized data set</w:t>
+      </w:r>
+      <w:r>
+        <w:t xml:space="preserve"> for analysis</w:t>
+      </w:r>
+      <w:r>
+        <w:t xml:space="preserve">. Based on older press releases, the Harvard/MIT Person-Course database looked like the right candidate. Once we realized this data set was not available, the search for publicly available data sets began. </w:t>
       </w:r>
     </w:p>
     <w:p>
@@ -421,10 +431,10 @@
         <w:t>repository</w:t>
       </w:r>
       <w:r>
-        <w:t xml:space="preserve"> we looked at was the Pittsburg Science</w:t>
-      </w:r>
-      <w:r>
-        <w:t xml:space="preserve"> of Learning Center (PSLC)</w:t>
+        <w:t xml:space="preserve"> we looked at was the Pittsburg Science of Learning Center (PSLC)</w:t>
+      </w:r>
+      <w:r>
+        <w:t xml:space="preserve"> </w:t>
       </w:r>
       <w:r>
         <w:fldChar w:fldCharType="begin" w:fldLock="1"/>
@@ -445,10 +455,7 @@
         <w:fldChar w:fldCharType="end"/>
       </w:r>
       <w:r>
-        <w:t>. This is a</w:t>
-      </w:r>
-      <w:r>
-        <w:t xml:space="preserve"> semi-private repository of education-related data sets.</w:t>
+        <w:t>. This is a semi-private repository of education-related data sets.</w:t>
       </w:r>
       <w:r>
         <w:t xml:space="preserve"> The PSLC is a valuable resource for broader areas of research in Educational Data Mining (EDM)</w:t>
@@ -462,31 +469,22 @@
         <w:pStyle w:val="BodyText"/>
       </w:pPr>
       <w:r>
-        <w:t>Another project that gave us false hope was moocdb</w:t>
+        <w:t xml:space="preserve">Another project that gave us false hope was </w:t>
+      </w:r>
+      <w:r>
+        <w:t>M</w:t>
+      </w:r>
+      <w:r>
+        <w:t>oocdb</w:t>
+      </w:r>
+      <w:r>
+        <w:t xml:space="preserve"> </w:t>
       </w:r>
       <w:r>
         <w:fldChar w:fldCharType="begin" w:fldLock="1"/>
       </w:r>
       <w:r>
-        <w:instrText>ADDIN CSL_CITATION</w:instrText>
-      </w:r>
-      <w:r>
-        <w:instrText xml:space="preserve"> {"citationItems":[{"id":"ITEM-1","itemData":{"author":[{"dropping-particle":"","family":"Veeramachaneni","given":"Kalyan","non-dropping-particle":"","parse-names":false,"suffix":""},{"dropping-particle":"","family":"Halawa","given":"Sherif","non-dropping-</w:instrText>
-      </w:r>
-      <w:r>
-        <w:instrText>particle":"","parse-names":false,"suffix":""},{"dropping-particle":"","family":"Dernoncourt","given":"Franck","non-dropping-particle":"","parse-names":false,"suffix":""},{"dropping-particle":"","family":"O'Reilly","given":"Una-May","non-dropping-particle":</w:instrText>
-      </w:r>
-      <w:r>
-        <w:instrText>"","parse-names":false,"suffix":""},{"dropping-particle":"","family":"Taylor","given":"Colin","non-dropping-particle":"","parse-names":false,"suffix":""},{"dropping-particle":"","family":"Do","given":"Chuong","non-dropping-particle":"","parse-names":false,</w:instrText>
-      </w:r>
-      <w:r>
-        <w:instrText>"suffix":""}],"container-title":"arXiv preprint arXiv:1406.2015","id":"ITEM-1","issued":{"date-parts":[["2014"]]},"note":"Assg4\nAssg5","title":"Moocdb: Developing standards and systems to support MOOC data science","type":"article-journal"},"uris":["http:</w:instrText>
-      </w:r>
-      <w:r>
-        <w:instrText>//www.mendeley.com/documents/?uuid=26d50118-ea29-437c-a8f1-995fe8e02bd3"]}],"mendeley":{"formattedCitation":"[5]","plainTextFormattedCitation":"[5]","previouslyFormattedCitation":"[5]"},"properties":{"noteIndex":0},"schema":"https://github.com/citation-sty</w:instrText>
-      </w:r>
-      <w:r>
-        <w:instrText>le-language/schema/raw/master/csl-citation.json"}</w:instrText>
+        <w:instrText>ADDIN CSL_CITATION {"citationItems":[{"id":"ITEM-1","itemData":{"author":[{"dropping-particle":"","family":"Veeramachaneni","given":"Kalyan","non-dropping-particle":"","parse-names":false,"suffix":""},{"dropping-particle":"","family":"Halawa","given":"Sherif","non-dropping-particle":"","parse-names":false,"suffix":""},{"dropping-particle":"","family":"Dernoncourt","given":"Franck","non-dropping-particle":"","parse-names":false,"suffix":""},{"dropping-particle":"","family":"O'Reilly","given":"Una-May","non-dropping-particle":"","parse-names":false,"suffix":""},{"dropping-particle":"","family":"Taylor","given":"Colin","non-dropping-particle":"","parse-names":false,"suffix":""},{"dropping-particle":"","family":"Do","given":"Chuong","non-dropping-particle":"","parse-names":false,"suffix":""}],"container-title":"arXiv preprint arXiv:1406.2015","id":"ITEM-1","issued":{"date-parts":[["2014"]]},"note":"Assg4\nAssg5","title":"Moocdb: Developing standards and systems to support MOOC data science","type":"article-journal"},"uris":["http://www.mendeley.com/documents/?uuid=26d50118-ea29-437c-a8f1-995fe8e02bd3"]}],"mendeley":{"formattedCitation":"[5]","plainTextFormattedCitation":"[5]","previouslyFormattedCitation":"[5]"},"properties":{"noteIndex":0},"schema":"https://github.com/citation-style-language/schema/raw/master/csl-citation.json"}</w:instrText>
       </w:r>
       <w:r>
         <w:fldChar w:fldCharType="separate"/>
@@ -501,10 +499,7 @@
         <w:fldChar w:fldCharType="end"/>
       </w:r>
       <w:r>
-        <w:t xml:space="preserve"> Moocdb was an initiative with participants such as Stanford University, but Stanford no longer shares data using moocdb. The goal was to create a standardized schema that would allow research that did</w:t>
-      </w:r>
-      <w:r>
-        <w:t xml:space="preserve"> not need customiz</w:t>
+        <w:t xml:space="preserve"> Moocdb was an initiative with participants such as Stanford University, but Stanford no longer shares data using moocdb. The goal was to create a standardized schema that would allow research that did not need customiz</w:t>
       </w:r>
       <w:r>
         <w:t>ed algorithms and methods</w:t>
@@ -521,6 +516,9 @@
         <w:t>MIT and Harvard developed the edx2bigquery open source project</w:t>
       </w:r>
       <w:r>
+        <w:t xml:space="preserve"> </w:t>
+      </w:r>
+      <w:r>
         <w:fldChar w:fldCharType="begin" w:fldLock="1"/>
       </w:r>
       <w:r>
@@ -539,10 +537,7 @@
         <w:fldChar w:fldCharType="end"/>
       </w:r>
       <w:r>
-        <w:t>. Both universities were exporting their Open edX MOOC data nightly into a data pipeline</w:t>
-      </w:r>
-      <w:r>
-        <w:t xml:space="preserve"> for offline analysis. At the point where the “nightly” export took longer than 24 hours, they collaborated to create edx2bigquery</w:t>
+        <w:t>. Both universities were exporting their Open edX MOOC data nightly into a data pipeline for offline analysis. At the point where the “nightly” export took longer than 24 hours, they collaborated to create edx2bigquery</w:t>
       </w:r>
       <w:r>
         <w:t xml:space="preserve">. The code repo </w:t>
@@ -554,10 +549,7 @@
         <w:t>fork</w:t>
       </w:r>
       <w:r>
-        <w:t>. Unfortunately, the data is not available as a public data set in</w:t>
-      </w:r>
-      <w:r>
-        <w:t xml:space="preserve"> Google’s BigQuery.</w:t>
+        <w:t>. Unfortunately, the data is not available as a public data set in Google’s BigQuery.</w:t>
       </w:r>
     </w:p>
     <w:p>
@@ -571,10 +563,7 @@
         <w:t xml:space="preserve">n analysis </w:t>
       </w:r>
       <w:r>
-        <w:t>framework for ten</w:t>
-      </w:r>
-      <w:r>
-        <w:t xml:space="preserve"> edX-based courses at the University of Edinburgh. Having successfully proven the effectiveness of that model, they </w:t>
+        <w:t xml:space="preserve">framework for ten edX-based courses at the University of Edinburgh. Having successfully proven the effectiveness of that model, they </w:t>
       </w:r>
       <w:r>
         <w:t xml:space="preserve">moved on to a group of Coursera MOOCs. In a section titled, “Transferring Across MOOC Platforms," the authors note that five of their courses shared 21 features, but only 12 with those from Coursera. They </w:t>
@@ -668,7 +657,13 @@
         <w:t>learning theories and pedagogies.</w:t>
       </w:r>
       <w:r>
-        <w:t xml:space="preserve"> We discuss JITT and Agile here.</w:t>
+        <w:t xml:space="preserve"> We discuss JITT and Agile </w:t>
+      </w:r>
+      <w:r>
+        <w:t>t</w:t>
+      </w:r>
+      <w:r>
+        <w:t>here.</w:t>
       </w:r>
     </w:p>
     <w:p>
@@ -685,7 +680,7 @@
         <w:t xml:space="preserve"> MOOC about the various MOOC platforms, highlighting an R-based analysis of a publicly available MOOC log data set</w:t>
       </w:r>
       <w:r>
-        <w:t xml:space="preserve"> from a Moodle.net 2016 Learning Moodle MOOC course.</w:t>
+        <w:t xml:space="preserve"> from a Moodle.net 2016 Learning Moodle course.</w:t>
       </w:r>
     </w:p>
     <w:p>
@@ -719,10 +714,7 @@
         </w:tabs>
       </w:pPr>
       <w:r>
-        <w:t>Increasing Diversity Throug</w:t>
-      </w:r>
-      <w:r>
-        <w:t>h Educational Access</w:t>
+        <w:t>Increasing Diversity Through Educational Access</w:t>
       </w:r>
     </w:p>
     <w:p>
@@ -739,10 +731,7 @@
         <w:t>all socioeconomic backgrounds</w:t>
       </w:r>
       <w:r>
-        <w:t xml:space="preserve">. People with medical, geographical or financial </w:t>
-      </w:r>
-      <w:r>
-        <w:t xml:space="preserve">challenges now have a wide range of choices from free MOOCs to nano-degree programs to blended MOOCs. </w:t>
+        <w:t xml:space="preserve">. People with medical, geographical or financial challenges now have a wide range of choices from free MOOCs to nano-degree programs to blended MOOCs. </w:t>
       </w:r>
     </w:p>
     <w:p>
@@ -780,10 +769,7 @@
         <w:t xml:space="preserve"> approach</w:t>
       </w:r>
       <w:r>
-        <w:t xml:space="preserve"> leads to a trad</w:t>
-      </w:r>
-      <w:r>
-        <w:t>itional degree</w:t>
+        <w:t xml:space="preserve"> leads to a traditional degree</w:t>
       </w:r>
       <w:r>
         <w:t xml:space="preserve"> from the institution</w:t>
@@ -884,10 +870,7 @@
         <w:t>, shown above,</w:t>
       </w:r>
       <w:r>
-        <w:t xml:space="preserve"> follows a different pattern entirely: sear</w:t>
-      </w:r>
-      <w:r>
-        <w:t xml:space="preserve">ches </w:t>
+        <w:t xml:space="preserve"> follows a different pattern entirely: searches </w:t>
       </w:r>
       <w:r>
         <w:t>for “MOOC” (in blue)</w:t>
@@ -899,7 +882,13 @@
         <w:t>3</w:t>
       </w:r>
       <w:r>
-        <w:t xml:space="preserve"> and have stayed at a plateau. Worldwide </w:t>
+        <w:t xml:space="preserve"> and have stayed at a plateau</w:t>
+      </w:r>
+      <w:r>
+        <w:t>ed</w:t>
+      </w:r>
+      <w:r>
+        <w:t xml:space="preserve">. Worldwide </w:t>
       </w:r>
       <w:r>
         <w:t>searches also show seasonalit</w:t>
@@ -969,10 +958,13 @@
         <w:t>their</w:t>
       </w:r>
       <w:r>
-        <w:t xml:space="preserve"> rights. In a paper out of the MIT Teaching Systems</w:t>
-      </w:r>
-      <w:r>
-        <w:t xml:space="preserve"> Lab, the authors note that traditional MOOCs are “open” in more than one way. </w:t>
+        <w:t xml:space="preserve"> rights. In a paper out of the MIT Teaching Systems Lab, the authors note that traditional MOOCs are “open” in more </w:t>
+      </w:r>
+      <w:r>
+        <w:t>ways than one</w:t>
+      </w:r>
+      <w:r>
+        <w:t xml:space="preserve">. </w:t>
       </w:r>
     </w:p>
     <w:p>
@@ -989,7 +981,10 @@
         <w:t>,</w:t>
       </w:r>
       <w:r>
-        <w:t>” meaning that anyone who registers can access it. This openness does not draw the complete picture</w:t>
+        <w:t>” meaning that anyone who registers can access it</w:t>
+      </w:r>
+      <w:r>
+        <w:t xml:space="preserve"> </w:t>
       </w:r>
       <w:r>
         <w:fldChar w:fldCharType="begin" w:fldLock="1"/>
@@ -1054,13 +1049,121 @@
         <w:rPr>
           <w:color w:val="000000" w:themeColor="text1"/>
         </w:rPr>
-        <w:t>In a section titled, "Transferring Across MOOC Platforms," the authors note that five of t</w:t>
+        <w:t xml:space="preserve">The multiMOOC project was a success by several measures. </w:t>
       </w:r>
       <w:r>
         <w:rPr>
           <w:color w:val="000000" w:themeColor="text1"/>
         </w:rPr>
-        <w:t>heir courses shared 21 features, but only 12 with those from Coursera. They developed promising results and noted that more research is needed.</w:t>
+        <w:t>W</w:t>
+      </w:r>
+      <w:r>
+        <w:rPr>
+          <w:color w:val="000000" w:themeColor="text1"/>
+        </w:rPr>
+        <w:t>e learned the landscape of MOOC log research</w:t>
+      </w:r>
+      <w:r>
+        <w:rPr>
+          <w:color w:val="000000" w:themeColor="text1"/>
+        </w:rPr>
+        <w:t>. We</w:t>
+      </w:r>
+      <w:r>
+        <w:rPr>
+          <w:color w:val="000000" w:themeColor="text1"/>
+        </w:rPr>
+        <w:t xml:space="preserve"> identified areas that need improvement. Sharing data openly has not been realized</w:t>
+      </w:r>
+      <w:r>
+        <w:rPr>
+          <w:color w:val="000000" w:themeColor="text1"/>
+        </w:rPr>
+        <w:t>. H</w:t>
+      </w:r>
+      <w:r>
+        <w:rPr>
+          <w:color w:val="000000" w:themeColor="text1"/>
+        </w:rPr>
+        <w:t xml:space="preserve">aving </w:t>
+      </w:r>
+      <w:r>
+        <w:rPr>
+          <w:color w:val="000000" w:themeColor="text1"/>
+        </w:rPr>
+        <w:t>publicly</w:t>
+      </w:r>
+      <w:r>
+        <w:rPr>
+          <w:color w:val="000000" w:themeColor="text1"/>
+        </w:rPr>
+        <w:t xml:space="preserve"> available</w:t>
+      </w:r>
+      <w:r>
+        <w:rPr>
+          <w:color w:val="000000" w:themeColor="text1"/>
+        </w:rPr>
+        <w:t xml:space="preserve"> </w:t>
+      </w:r>
+      <w:r>
+        <w:rPr>
+          <w:color w:val="000000" w:themeColor="text1"/>
+        </w:rPr>
+        <w:t xml:space="preserve">anonymized MOOC data sets </w:t>
+      </w:r>
+      <w:r>
+        <w:rPr>
+          <w:color w:val="000000" w:themeColor="text1"/>
+        </w:rPr>
+        <w:t>will</w:t>
+      </w:r>
+      <w:r>
+        <w:rPr>
+          <w:color w:val="000000" w:themeColor="text1"/>
+        </w:rPr>
+        <w:t xml:space="preserve"> lead to a better understanding</w:t>
+      </w:r>
+      <w:r>
+        <w:rPr>
+          <w:color w:val="000000" w:themeColor="text1"/>
+        </w:rPr>
+        <w:t xml:space="preserve"> of how to improve </w:t>
+      </w:r>
+      <w:r>
+        <w:rPr>
+          <w:color w:val="000000" w:themeColor="text1"/>
+        </w:rPr>
+        <w:t>low</w:t>
+      </w:r>
+      <w:r>
+        <w:rPr>
+          <w:color w:val="000000" w:themeColor="text1"/>
+        </w:rPr>
+        <w:t xml:space="preserve"> </w:t>
+      </w:r>
+      <w:r>
+        <w:rPr>
+          <w:color w:val="000000" w:themeColor="text1"/>
+        </w:rPr>
+        <w:t>completion</w:t>
+      </w:r>
+      <w:r>
+        <w:rPr>
+          <w:color w:val="000000" w:themeColor="text1"/>
+        </w:rPr>
+        <w:t xml:space="preserve"> rates</w:t>
+      </w:r>
+      <w:r>
+        <w:rPr>
+          <w:color w:val="000000" w:themeColor="text1"/>
+        </w:rPr>
+        <w:t>.</w:t>
+      </w:r>
+      <w:r>
+        <w:rPr>
+          <w:color w:val="000000" w:themeColor="text1"/>
+        </w:rPr>
+        <w:t xml:space="preserve"> Educational outcomes will likely improve if students know they are investing their time and resources well. </w:t>
       </w:r>
     </w:p>
     <w:p>
@@ -1074,20 +1177,82 @@
         <w:rPr>
           <w:color w:val="000000" w:themeColor="text1"/>
         </w:rPr>
-        <w:t xml:space="preserve">We also reviewed an attempt to prove that different MOOC schemas could be unified enough to apply ensemble data </w:t>
+        <w:t>More importantly, we were able to apply and synthesize previously held skillsets from the world of Agile, Lean Management</w:t>
       </w:r>
       <w:r>
         <w:rPr>
           <w:color w:val="000000" w:themeColor="text1"/>
         </w:rPr>
-        <w:t>mining methods in order to predict student dropout rates accurately. The researchers developed a framework for ten edX-based courses at the University of Edinburgh. Having successfully proven the effectiveness of that model, they moved on to a group of Cou</w:t>
+        <w:t>,</w:t>
       </w:r>
       <w:r>
         <w:rPr>
           <w:color w:val="000000" w:themeColor="text1"/>
         </w:rPr>
-        <w:t>rsera MOOCs. In a section titled, "Transferring Across MOOC Platforms," the authors note that five of their courses</w:t>
-      </w:r>
+        <w:t xml:space="preserve"> </w:t>
+      </w:r>
+      <w:r>
+        <w:rPr>
+          <w:color w:val="000000" w:themeColor="text1"/>
+        </w:rPr>
+        <w:t xml:space="preserve">and Just-in-Time business </w:t>
+      </w:r>
+      <w:r>
+        <w:rPr>
+          <w:color w:val="000000" w:themeColor="text1"/>
+        </w:rPr>
+        <w:t>strategies</w:t>
+      </w:r>
+      <w:r>
+        <w:rPr>
+          <w:color w:val="000000" w:themeColor="text1"/>
+        </w:rPr>
+        <w:t xml:space="preserve">. </w:t>
+      </w:r>
+      <w:r>
+        <w:rPr>
+          <w:color w:val="000000" w:themeColor="text1"/>
+        </w:rPr>
+        <w:t xml:space="preserve"> </w:t>
+      </w:r>
+      <w:r>
+        <w:rPr>
+          <w:color w:val="000000" w:themeColor="text1"/>
+        </w:rPr>
+        <w:t>A newfound interest in learning theories was spurred on by the second author, who was also our Mentor during the project. Without her and Dr. Joyner, this would not have been possible</w:t>
+      </w:r>
+      <w:r>
+        <w:rPr>
+          <w:color w:val="000000" w:themeColor="text1"/>
+        </w:rPr>
+        <w:t>.</w:t>
+      </w:r>
+      <w:r>
+        <w:rPr>
+          <w:color w:val="000000" w:themeColor="text1"/>
+        </w:rPr>
+        <w:t xml:space="preserve"> </w:t>
+      </w:r>
+      <w:r>
+        <w:rPr>
+          <w:color w:val="000000" w:themeColor="text1"/>
+        </w:rPr>
+        <w:t>(</w:t>
+      </w:r>
+      <w:r>
+        <w:rPr>
+          <w:color w:val="000000" w:themeColor="text1"/>
+        </w:rPr>
+        <w:t>We also thank Filipe Altoe for editing and formatting assistance.</w:t>
+      </w:r>
+      <w:r>
+        <w:rPr>
+          <w:color w:val="000000" w:themeColor="text1"/>
+        </w:rPr>
+        <w:t>)</w:t>
+      </w:r>
+      <w:bookmarkStart w:id="4" w:name="_GoBack"/>
+      <w:bookmarkEnd w:id="4"/>
     </w:p>
     <w:sdt>
       <w:sdtPr>
@@ -1194,15 +1359,7 @@
                   <w:szCs w:val="24"/>
                 </w:rPr>
                 <w:tab/>
-                <w:t xml:space="preserve">N. Payne, D. Hegberg, and D. Joyner, “Identifying the Factors That </w:t>
-              </w:r>
-              <w:r>
-                <w:rPr>
-                  <w:noProof/>
-                  <w:sz w:val="16"/>
-                  <w:szCs w:val="24"/>
-                </w:rPr>
-                <w:t>Predict Academic Performance within a Graduate Massive Open Online Course (MOOC),” 2015.</w:t>
+                <w:t>N. Payne, D. Hegberg, and D. Joyner, “Identifying the Factors That Predict Academic Performance within a Graduate Massive Open Online Course (MOOC),” 2015.</w:t>
               </w:r>
             </w:p>
             <w:p>
@@ -1235,13 +1392,6 @@
                   <w:szCs w:val="24"/>
                 </w:rPr>
                 <w:tab/>
-              </w:r>
-              <w:r>
-                <w:rPr>
-                  <w:noProof/>
-                  <w:sz w:val="16"/>
-                  <w:szCs w:val="24"/>
-                </w:rPr>
                 <w:t xml:space="preserve">D. Joyner, “Toward CS1 at scale: building and testing a MOOC-for-credit candidate,” in </w:t>
               </w:r>
               <w:r>
@@ -1293,15 +1443,7 @@
                   <w:szCs w:val="24"/>
                 </w:rPr>
                 <w:tab/>
-                <w:t>R. W. Crues, N. Bosch, C. J. Anderson, M. Perry, S. Bhat, and N. Shaik, “Who they a</w:t>
-              </w:r>
-              <w:r>
-                <w:rPr>
-                  <w:noProof/>
-                  <w:sz w:val="16"/>
-                  <w:szCs w:val="24"/>
-                </w:rPr>
-                <w:t>re and what they want: Understanding the reasons for MOOC enrollment.”</w:t>
+                <w:t>R. W. Crues, N. Bosch, C. J. Anderson, M. Perry, S. Bhat, and N. Shaik, “Who they are and what they want: Understanding the reasons for MOOC enrollment.”</w:t>
               </w:r>
             </w:p>
             <w:p>
@@ -1385,15 +1527,7 @@
                   <w:szCs w:val="24"/>
                 </w:rPr>
                 <w:tab/>
-                <w:t xml:space="preserve">K. Veeramachaneni, S. Halawa, F. Dernoncourt, U.-M. O’Reilly, C. Taylor, and C. </w:t>
-              </w:r>
-              <w:r>
-                <w:rPr>
-                  <w:noProof/>
-                  <w:sz w:val="16"/>
-                  <w:szCs w:val="24"/>
-                </w:rPr>
-                <w:t xml:space="preserve">Do, “Moocdb: Developing standards and systems to support MOOC data science,” </w:t>
+                <w:t xml:space="preserve">K. Veeramachaneni, S. Halawa, F. Dernoncourt, U.-M. O’Reilly, C. Taylor, and C. Do, “Moocdb: Developing standards and systems to support MOOC data science,” </w:t>
               </w:r>
               <w:r>
                 <w:rPr>
@@ -1444,15 +1578,7 @@
                   <w:szCs w:val="24"/>
                 </w:rPr>
                 <w:tab/>
-                <w:t>G. Lopez, D. T. Seaton, A. Ang, D. Tingley, and I. Chuang, “Google BigQuery for Education: Framework for Parsing and Analyzing edX MOOC Data</w:t>
-              </w:r>
-              <w:r>
-                <w:rPr>
-                  <w:noProof/>
-                  <w:sz w:val="16"/>
-                  <w:szCs w:val="24"/>
-                </w:rPr>
-                <w:t xml:space="preserve">,” in </w:t>
+                <w:t xml:space="preserve">G. Lopez, D. T. Seaton, A. Ang, D. Tingley, and I. Chuang, “Google BigQuery for Education: Framework for Parsing and Analyzing edX MOOC Data,” in </w:t>
               </w:r>
               <w:r>
                 <w:rPr>
@@ -1505,15 +1631,7 @@
                   <w:szCs w:val="24"/>
                 </w:rPr>
                 <w:tab/>
-                <w:t>E. Huttner-Loan, G. Beazley, C. Glenwerks, A. Napier, J. Littenberg-Tobias, and J. Reich, “Making a Creative Commons MOOC: Challenges</w:t>
-              </w:r>
-              <w:r>
-                <w:rPr>
-                  <w:noProof/>
-                  <w:sz w:val="16"/>
-                  <w:szCs w:val="24"/>
-                </w:rPr>
-                <w:t xml:space="preserve"> and Opportunities,” in </w:t>
+                <w:t xml:space="preserve">E. Huttner-Loan, G. Beazley, C. Glenwerks, A. Napier, J. Littenberg-Tobias, and J. Reich, “Making a Creative Commons MOOC: Challenges and Opportunities,” in </w:t>
               </w:r>
               <w:r>
                 <w:rPr>
@@ -4643,7 +4761,7 @@
 </file>
 
 <file path=customXml/itemProps1.xml><?xml version="1.0" encoding="utf-8"?>
-<ds:datastoreItem xmlns:ds="http://schemas.openxmlformats.org/officeDocument/2006/customXml" ds:itemID="{983666D9-375A-40CF-85D4-56E7C30F480C}">
+<ds:datastoreItem xmlns:ds="http://schemas.openxmlformats.org/officeDocument/2006/customXml" ds:itemID="{73073551-0EFD-4FB6-9CB1-F11BF26C7A1C}">
   <ds:schemaRefs>
     <ds:schemaRef ds:uri="http://schemas.openxmlformats.org/officeDocument/2006/bibliography"/>
   </ds:schemaRefs>

</xml_diff>